<commit_message>
updated as of 12/18 11:48pm
</commit_message>
<xml_diff>
--- a/Molly Preliminary Exam/Prelim_Aim1.docx
+++ b/Molly Preliminary Exam/Prelim_Aim1.docx
@@ -194,7 +194,7 @@
                                     <pic:cNvPicPr/>
                                   </pic:nvPicPr>
                                   <pic:blipFill>
-                                    <a:blip r:embed="rId8" cstate="print">
+                                    <a:blip r:embed="rId9" cstate="print">
                                       <a:extLst>
                                         <a:ext uri="{28A0092B-C50C-407E-A947-70E740481C1C}">
                                           <a14:useLocalDpi xmlns:a14="http://schemas.microsoft.com/office/drawing/2010/main" val="0"/>
@@ -555,7 +555,6 @@
         <w:rPr>
           <w:rFonts w:cs="Times New Roman"/>
           <w:noProof/>
-          <w:highlight w:val="yellow"/>
         </w:rPr>
         <w:t>(Hatori et al., 2012; Liu et al., 2019; Sherman et al., 2012; Woodie et al., 2018)</w:t>
       </w:r>
@@ -569,7 +568,15 @@
         <w:rPr>
           <w:rFonts w:cs="Times New Roman"/>
         </w:rPr>
-        <w:t>.  This</w:t>
+        <w:t>.</w:t>
+      </w:r>
+      <w:bookmarkStart w:id="2" w:name="_GoBack"/>
+      <w:bookmarkEnd w:id="2"/>
+      <w:r>
+        <w:rPr>
+          <w:rFonts w:cs="Times New Roman"/>
+        </w:rPr>
+        <w:t xml:space="preserve">  This</w:t>
       </w:r>
       <w:r>
         <w:rPr>
@@ -751,7 +758,7 @@
     <w:p>
       <w:pPr>
         <w:rPr>
-          <w:ins w:id="2" w:author="Molly Carter" w:date="2019-08-21T09:12:00Z"/>
+          <w:ins w:id="3" w:author="Molly Carter" w:date="2019-08-21T09:12:00Z"/>
         </w:rPr>
       </w:pPr>
     </w:p>
@@ -762,8 +769,8 @@
       <w:r>
         <w:t xml:space="preserve">Fertility and </w:t>
       </w:r>
-      <w:commentRangeStart w:id="3"/>
       <w:commentRangeStart w:id="4"/>
+      <w:commentRangeStart w:id="5"/>
       <w:r>
         <w:t>Pregnancy</w:t>
       </w:r>
@@ -785,23 +792,23 @@
       <w:r>
         <w:t>health and physiological adaptation</w:t>
       </w:r>
-      <w:commentRangeEnd w:id="3"/>
+      <w:commentRangeEnd w:id="4"/>
       <w:r>
         <w:rPr>
           <w:rStyle w:val="CommentReference"/>
           <w:rFonts w:ascii="Times New Roman" w:eastAsiaTheme="minorHAnsi" w:hAnsi="Times New Roman" w:cstheme="minorBidi"/>
           <w:color w:val="auto"/>
         </w:rPr>
-        <w:commentReference w:id="3"/>
-      </w:r>
-      <w:commentRangeEnd w:id="4"/>
+        <w:commentReference w:id="4"/>
+      </w:r>
+      <w:commentRangeEnd w:id="5"/>
       <w:r>
         <w:rPr>
           <w:rStyle w:val="CommentReference"/>
           <w:rFonts w:ascii="Times New Roman" w:eastAsiaTheme="minorHAnsi" w:hAnsi="Times New Roman" w:cstheme="minorBidi"/>
           <w:color w:val="auto"/>
         </w:rPr>
-        <w:commentReference w:id="4"/>
+        <w:commentReference w:id="5"/>
       </w:r>
     </w:p>
     <w:p>
@@ -817,7 +824,7 @@
         </w:rPr>
         <w:t>Fertility represents yet another biological function that demonstrates circadian rhythm</w:t>
       </w:r>
-      <w:ins w:id="5" w:author="Dave Bridges" w:date="2019-11-27T09:55:00Z">
+      <w:ins w:id="6" w:author="Dave Bridges" w:date="2019-11-27T09:55:00Z">
         <w:r>
           <w:rPr>
             <w:rFonts w:eastAsia="Times New Roman" w:cs="Times New Roman"/>
@@ -1046,14 +1053,7 @@
           <w:rFonts w:eastAsia="Times New Roman" w:cs="Times New Roman"/>
           <w:color w:val="000000"/>
         </w:rPr>
-        <w:t>.</w:t>
-      </w:r>
-      <w:r>
-        <w:rPr>
-          <w:rFonts w:eastAsia="Times New Roman" w:cs="Times New Roman"/>
-          <w:color w:val="000000"/>
-        </w:rPr>
-        <w:t xml:space="preserve"> In this way, TRF may be differentially affect propensity to become pregnant. </w:t>
+        <w:t xml:space="preserve">. In this way, TRF may be differentially affect propensity to become pregnant. </w:t>
       </w:r>
     </w:p>
     <w:p>
@@ -1269,21 +1269,7 @@
         <w:rPr>
           <w:rFonts w:cs="Times New Roman"/>
         </w:rPr>
-        <w:t xml:space="preserve"> </w:t>
-      </w:r>
-      <w:bookmarkStart w:id="6" w:name="_GoBack"/>
-      <w:r>
-        <w:rPr>
-          <w:rFonts w:cs="Times New Roman"/>
-        </w:rPr>
-        <w:t>Ramadan fasting</w:t>
-      </w:r>
-      <w:bookmarkEnd w:id="6"/>
-      <w:r>
-        <w:rPr>
-          <w:rFonts w:cs="Times New Roman"/>
-        </w:rPr>
-        <w:t xml:space="preserve">. </w:t>
+        <w:t xml:space="preserve"> Ramadan fasting. </w:t>
       </w:r>
       <w:r>
         <w:rPr>
@@ -1762,7 +1748,7 @@
                                           <pic:cNvPicPr/>
                                         </pic:nvPicPr>
                                         <pic:blipFill>
-                                          <a:blip r:embed="rId12">
+                                          <a:blip r:embed="rId13">
                                             <a:extLst>
                                               <a:ext uri="{28A0092B-C50C-407E-A947-70E740481C1C}">
                                                 <a14:useLocalDpi xmlns:a14="http://schemas.microsoft.com/office/drawing/2010/main" val="0"/>
@@ -1861,7 +1847,7 @@
                                     <pic:cNvPicPr/>
                                   </pic:nvPicPr>
                                   <pic:blipFill>
-                                    <a:blip r:embed="rId12">
+                                    <a:blip r:embed="rId14">
                                       <a:extLst>
                                         <a:ext uri="{28A0092B-C50C-407E-A947-70E740481C1C}">
                                           <a14:useLocalDpi xmlns:a14="http://schemas.microsoft.com/office/drawing/2010/main" val="0"/>
@@ -2316,7 +2302,7 @@
                                           <pic:cNvPicPr/>
                                         </pic:nvPicPr>
                                         <pic:blipFill>
-                                          <a:blip r:embed="rId13">
+                                          <a:blip r:embed="rId15">
                                             <a:extLst>
                                               <a:ext uri="{28A0092B-C50C-407E-A947-70E740481C1C}">
                                                 <a14:useLocalDpi xmlns:a14="http://schemas.microsoft.com/office/drawing/2010/main" val="0"/>
@@ -2401,7 +2387,7 @@
                                     <pic:cNvPicPr/>
                                   </pic:nvPicPr>
                                   <pic:blipFill>
-                                    <a:blip r:embed="rId13">
+                                    <a:blip r:embed="rId16">
                                       <a:extLst>
                                         <a:ext uri="{28A0092B-C50C-407E-A947-70E740481C1C}">
                                           <a14:useLocalDpi xmlns:a14="http://schemas.microsoft.com/office/drawing/2010/main" val="0"/>
@@ -6971,7 +6957,7 @@
 
 <file path=word/comments.xml><?xml version="1.0" encoding="utf-8"?>
 <w:comments xmlns:wpc="http://schemas.microsoft.com/office/word/2010/wordprocessingCanvas" xmlns:cx="http://schemas.microsoft.com/office/drawing/2014/chartex" xmlns:cx1="http://schemas.microsoft.com/office/drawing/2015/9/8/chartex" xmlns:cx2="http://schemas.microsoft.com/office/drawing/2015/10/21/chartex" xmlns:cx3="http://schemas.microsoft.com/office/drawing/2016/5/9/chartex" xmlns:cx4="http://schemas.microsoft.com/office/drawing/2016/5/10/chartex" xmlns:cx5="http://schemas.microsoft.com/office/drawing/2016/5/11/chartex" xmlns:cx6="http://schemas.microsoft.com/office/drawing/2016/5/12/chartex" xmlns:cx7="http://schemas.microsoft.com/office/drawing/2016/5/13/chartex" xmlns:cx8="http://schemas.microsoft.com/office/drawing/2016/5/14/chartex" xmlns:mc="http://schemas.openxmlformats.org/markup-compatibility/2006" xmlns:aink="http://schemas.microsoft.com/office/drawing/2016/ink" xmlns:am3d="http://schemas.microsoft.com/office/drawing/2017/model3d" xmlns:o="urn:schemas-microsoft-com:office:office" xmlns:r="http://schemas.openxmlformats.org/officeDocument/2006/relationships" xmlns:m="http://schemas.openxmlformats.org/officeDocument/2006/math" xmlns:v="urn:schemas-microsoft-com:vml" xmlns:wp14="http://schemas.microsoft.com/office/word/2010/wordprocessingDrawing" xmlns:wp="http://schemas.openxmlformats.org/drawingml/2006/wordprocessingDrawing" xmlns:w10="urn:schemas-microsoft-com:office:word" xmlns:w="http://schemas.openxmlformats.org/wordprocessingml/2006/main" xmlns:w14="http://schemas.microsoft.com/office/word/2010/wordml" xmlns:w15="http://schemas.microsoft.com/office/word/2012/wordml" xmlns:w16cid="http://schemas.microsoft.com/office/word/2016/wordml/cid" xmlns:w16se="http://schemas.microsoft.com/office/word/2015/wordml/symex" xmlns:wpg="http://schemas.microsoft.com/office/word/2010/wordprocessingGroup" xmlns:wpi="http://schemas.microsoft.com/office/word/2010/wordprocessingInk" xmlns:wne="http://schemas.microsoft.com/office/word/2006/wordml" xmlns:wps="http://schemas.microsoft.com/office/word/2010/wordprocessingShape" mc:Ignorable="w14 w15 w16se w16cid wp14">
-  <w:comment w:id="3" w:author="Dave Bridges" w:date="2019-11-27T09:42:00Z" w:initials="DB">
+  <w:comment w:id="4" w:author="Dave Bridges" w:date="2019-11-27T09:42:00Z" w:initials="DB">
     <w:p>
       <w:pPr>
         <w:pStyle w:val="CommentText"/>
@@ -6987,7 +6973,7 @@
       </w:r>
     </w:p>
   </w:comment>
-  <w:comment w:id="4" w:author="Molly Carter" w:date="2019-12-16T14:42:00Z" w:initials="MC">
+  <w:comment w:id="5" w:author="Molly Carter" w:date="2019-12-16T14:42:00Z" w:initials="MC">
     <w:p>
       <w:pPr>
         <w:pStyle w:val="CommentText"/>
@@ -8825,7 +8811,7 @@
 </file>
 
 <file path=customXml/itemProps1.xml><?xml version="1.0" encoding="utf-8"?>
-<ds:datastoreItem xmlns:ds="http://schemas.openxmlformats.org/officeDocument/2006/customXml" ds:itemID="{81F9E9D2-5959-C640-A782-C5C7EAC7CBBF}">
+<ds:datastoreItem xmlns:ds="http://schemas.openxmlformats.org/officeDocument/2006/customXml" ds:itemID="{D70DD86E-B4E4-F444-BFB5-CE6A4CDA27F2}">
   <ds:schemaRefs>
     <ds:schemaRef ds:uri="http://schemas.openxmlformats.org/officeDocument/2006/bibliography"/>
   </ds:schemaRefs>

</xml_diff>

<commit_message>
Minor updates to aim 1
</commit_message>
<xml_diff>
--- a/Molly Preliminary Exam/Prelim_Aim1.docx
+++ b/Molly Preliminary Exam/Prelim_Aim1.docx
@@ -326,119 +326,7 @@
         <w:rPr>
           <w:rFonts w:cs="Times New Roman"/>
         </w:rPr>
-        <w:t>(</w:t>
-      </w:r>
-      <w:proofErr w:type="spellStart"/>
-      <w:r>
-        <w:rPr>
-          <w:rFonts w:cs="Times New Roman"/>
-        </w:rPr>
-        <w:t>Halberg</w:t>
-      </w:r>
-      <w:proofErr w:type="spellEnd"/>
-      <w:r>
-        <w:rPr>
-          <w:rFonts w:cs="Times New Roman"/>
-        </w:rPr>
-        <w:t xml:space="preserve"> et al., 2005; </w:t>
-      </w:r>
-      <w:proofErr w:type="spellStart"/>
-      <w:r>
-        <w:rPr>
-          <w:rFonts w:cs="Times New Roman"/>
-        </w:rPr>
-        <w:t>Hatori</w:t>
-      </w:r>
-      <w:proofErr w:type="spellEnd"/>
-      <w:r>
-        <w:rPr>
-          <w:rFonts w:cs="Times New Roman"/>
-        </w:rPr>
-        <w:t xml:space="preserve"> et al., 2012; </w:t>
-      </w:r>
-      <w:proofErr w:type="spellStart"/>
-      <w:r>
-        <w:rPr>
-          <w:rFonts w:cs="Times New Roman"/>
-        </w:rPr>
-        <w:t>Kahleova</w:t>
-      </w:r>
-      <w:proofErr w:type="spellEnd"/>
-      <w:r>
-        <w:rPr>
-          <w:rFonts w:cs="Times New Roman"/>
-        </w:rPr>
-        <w:t xml:space="preserve">, </w:t>
-      </w:r>
-      <w:proofErr w:type="spellStart"/>
-      <w:r>
-        <w:rPr>
-          <w:rFonts w:cs="Times New Roman"/>
-        </w:rPr>
-        <w:t>Lloren</w:t>
-      </w:r>
-      <w:proofErr w:type="spellEnd"/>
-      <w:r>
-        <w:rPr>
-          <w:rFonts w:cs="Times New Roman"/>
-        </w:rPr>
-        <w:t xml:space="preserve">, </w:t>
-      </w:r>
-      <w:proofErr w:type="spellStart"/>
-      <w:r>
-        <w:rPr>
-          <w:rFonts w:cs="Times New Roman"/>
-        </w:rPr>
-        <w:t>Mashchak</w:t>
-      </w:r>
-      <w:proofErr w:type="spellEnd"/>
-      <w:r>
-        <w:rPr>
-          <w:rFonts w:cs="Times New Roman"/>
-        </w:rPr>
-        <w:t xml:space="preserve">, Hill, &amp; Fraser, 2017; Liu et al., 2019; n.d.; </w:t>
-      </w:r>
-      <w:proofErr w:type="spellStart"/>
-      <w:r>
-        <w:rPr>
-          <w:rFonts w:cs="Times New Roman"/>
-        </w:rPr>
-        <w:t>Ravussin</w:t>
-      </w:r>
-      <w:proofErr w:type="spellEnd"/>
-      <w:r>
-        <w:rPr>
-          <w:rFonts w:cs="Times New Roman"/>
-        </w:rPr>
-        <w:t xml:space="preserve">, </w:t>
-      </w:r>
-      <w:proofErr w:type="spellStart"/>
-      <w:r>
-        <w:rPr>
-          <w:rFonts w:cs="Times New Roman"/>
-        </w:rPr>
-        <w:t>Beyl</w:t>
-      </w:r>
-      <w:proofErr w:type="spellEnd"/>
-      <w:r>
-        <w:rPr>
-          <w:rFonts w:cs="Times New Roman"/>
-        </w:rPr>
-        <w:t xml:space="preserve">, </w:t>
-      </w:r>
-      <w:proofErr w:type="spellStart"/>
-      <w:r>
-        <w:rPr>
-          <w:rFonts w:cs="Times New Roman"/>
-        </w:rPr>
-        <w:t>Poggiogalle</w:t>
-      </w:r>
-      <w:proofErr w:type="spellEnd"/>
-      <w:r>
-        <w:rPr>
-          <w:rFonts w:cs="Times New Roman"/>
-        </w:rPr>
-        <w:t>, Hsia, &amp; Peterson, 2019; Sherman et al., 2012; Sutton et al., 2018; Woodie et al., 2018)</w:t>
+        <w:t>(Halberg et al., 2005; Hatori et al., 2012; Kahleova, Lloren, Mashchak, Hill, &amp; Fraser, 2017; Liu et al., 2019; n.d.; Ravussin, Beyl, Poggiogalle, Hsia, &amp; Peterson, 2019; Sherman et al., 2012; Sutton et al., 2018; Woodie et al., 2018)</w:t>
       </w:r>
       <w:r>
         <w:rPr>
@@ -780,21 +668,7 @@
         <w:rPr>
           <w:rFonts w:cs="Times New Roman"/>
         </w:rPr>
-        <w:t xml:space="preserve">(Daley et al., 2017; </w:t>
-      </w:r>
-      <w:proofErr w:type="spellStart"/>
-      <w:r>
-        <w:rPr>
-          <w:rFonts w:cs="Times New Roman"/>
-        </w:rPr>
-        <w:t>Hızlı</w:t>
-      </w:r>
-      <w:proofErr w:type="spellEnd"/>
-      <w:r>
-        <w:rPr>
-          <w:rFonts w:cs="Times New Roman"/>
-        </w:rPr>
-        <w:t xml:space="preserve"> et al., 2012)</w:t>
+        <w:t>(Daley et al., 2017; Hızlı et al., 2012)</w:t>
       </w:r>
       <w:r>
         <w:rPr>
@@ -1099,13 +973,7 @@
         <w:pStyle w:val="Heading3"/>
       </w:pPr>
       <w:r>
-        <w:t xml:space="preserve">Gestational weight gain and </w:t>
-      </w:r>
-      <w:r>
-        <w:t>f</w:t>
-      </w:r>
-      <w:r>
-        <w:t>ood intake</w:t>
+        <w:t>Gestational weight gain and food intake</w:t>
       </w:r>
     </w:p>
     <w:p>
@@ -2266,10 +2134,7 @@
         <w:pStyle w:val="Heading3"/>
       </w:pPr>
       <w:r>
-        <w:t>1.2.2 –</w:t>
-      </w:r>
-      <w:r>
-        <w:t xml:space="preserve"> </w:t>
+        <w:t xml:space="preserve">1.2.2 – </w:t>
       </w:r>
       <w:r>
         <w:t>E</w:t>
@@ -2281,10 +2146,7 @@
         <w:t>s</w:t>
       </w:r>
       <w:r>
-        <w:t xml:space="preserve"> </w:t>
-      </w:r>
-      <w:r>
-        <w:t>of TRF of food intake, body composition, energy expenditure, and digestive efficiency</w:t>
+        <w:t xml:space="preserve"> of TRF of food intake, body composition, energy expenditure, and digestive efficiency</w:t>
       </w:r>
       <w:r>
         <w:t xml:space="preserve"> during pregnancy</w:t>
@@ -2933,13 +2795,7 @@
         <w:rPr>
           <w:rFonts w:cs="Times New Roman"/>
         </w:rPr>
-        <w:t>any changes in one of these indices cou</w:t>
-      </w:r>
-      <w:r>
-        <w:rPr>
-          <w:rFonts w:cs="Times New Roman"/>
-        </w:rPr>
-        <w:t>l</w:t>
+        <w:t>any changes in one of these indices coul</w:t>
       </w:r>
       <w:r>
         <w:rPr>
@@ -2951,13 +2807,7 @@
         <w:rPr>
           <w:rFonts w:cs="Times New Roman"/>
         </w:rPr>
-        <w:t xml:space="preserve"> </w:t>
-      </w:r>
-      <w:r>
-        <w:rPr>
-          <w:rFonts w:cs="Times New Roman"/>
-        </w:rPr>
-        <w:t>be counter-balanced by the other (greater digestive efficiency paired with greater energy expenditure or lower digestive efficiency paired with lower energy expenditure).</w:t>
+        <w:t xml:space="preserve"> be counter-balanced by the other (greater digestive efficiency paired with greater energy expenditure or lower digestive efficiency paired with lower energy expenditure).</w:t>
       </w:r>
       <w:r>
         <w:rPr>
@@ -3557,7 +3407,7 @@
                                     </pic:cNvPicPr>
                                   </pic:nvPicPr>
                                   <pic:blipFill>
-                                    <a:blip r:embed="rId17">
+                                    <a:blip r:embed="rId18">
                                       <a:extLst>
                                         <a:ext uri="{28A0092B-C50C-407E-A947-70E740481C1C}">
                                           <a14:useLocalDpi xmlns:a14="http://schemas.microsoft.com/office/drawing/2010/main" val="0"/>
@@ -5510,39 +5360,7 @@
           <w:rFonts w:cs="Times New Roman"/>
           <w:color w:val="000000"/>
         </w:rPr>
-        <w:t xml:space="preserve">(Weber, </w:t>
-      </w:r>
-      <w:proofErr w:type="spellStart"/>
-      <w:r>
-        <w:rPr>
-          <w:rFonts w:cs="Times New Roman"/>
-          <w:color w:val="000000"/>
-        </w:rPr>
-        <w:t>Algers</w:t>
-      </w:r>
-      <w:proofErr w:type="spellEnd"/>
-      <w:r>
-        <w:rPr>
-          <w:rFonts w:cs="Times New Roman"/>
-          <w:color w:val="000000"/>
-        </w:rPr>
-        <w:t xml:space="preserve">, </w:t>
-      </w:r>
-      <w:proofErr w:type="spellStart"/>
-      <w:r>
-        <w:rPr>
-          <w:rFonts w:cs="Times New Roman"/>
-          <w:color w:val="000000"/>
-        </w:rPr>
-        <w:t>Würbel</w:t>
-      </w:r>
-      <w:proofErr w:type="spellEnd"/>
-      <w:r>
-        <w:rPr>
-          <w:rFonts w:cs="Times New Roman"/>
-          <w:color w:val="000000"/>
-        </w:rPr>
-        <w:t>, Hultgren, &amp; Olsson, 2013)</w:t>
+        <w:t>(Weber, Algers, Würbel, Hultgren, &amp; Olsson, 2013)</w:t>
       </w:r>
       <w:r>
         <w:rPr>
@@ -6130,7 +5948,21 @@
           <w:rFonts w:eastAsia="Times New Roman" w:cs="Times New Roman"/>
           <w:color w:val="000000"/>
         </w:rPr>
-        <w:t xml:space="preserve"> blood glucose was taken using a glucometer and tail clip. Females were given insulin injections (0.75 units/kg body weight; Humulin U100 in cold sterile, filtered Phosphate buffered saline (PBS)) and blood glucose was tested using a glucometer at 15-minute intervals for 2 hours. If animals began to exhibit moribund behaviors, 300 units of 10% glucose in cold sterile filtered PBS was administered and subsequent BG measurements were omitted from the ITT.</w:t>
+        <w:t xml:space="preserve"> blood glucose was taken using a glucometer and tail clip. Females were given insulin injections (0.75 units/kg body weight; Humulin U100 in cold sterile, filtered Phosphate buffered saline (PBS)) and blood glucose was tested using a glucometer at 15-minute intervals for 2 hours. If animals began to exhibit moribund behaviors, 300 units of 10% glucose in cold sterile filtered PBS was administered and subsequent </w:t>
+      </w:r>
+      <w:r>
+        <w:rPr>
+          <w:rFonts w:eastAsia="Times New Roman" w:cs="Times New Roman"/>
+          <w:color w:val="000000"/>
+        </w:rPr>
+        <w:t>blood glucose</w:t>
+      </w:r>
+      <w:r>
+        <w:rPr>
+          <w:rFonts w:eastAsia="Times New Roman" w:cs="Times New Roman"/>
+          <w:color w:val="000000"/>
+        </w:rPr>
+        <w:t xml:space="preserve"> measurements were omitted from the ITT.</w:t>
       </w:r>
     </w:p>
     <w:p>
@@ -6250,6 +6082,12 @@
         <w:rPr>
           <w:rFonts w:cs="Times New Roman"/>
         </w:rPr>
+        <w:t xml:space="preserve">and pending the results of the insulin tolerance tests, </w:t>
+      </w:r>
+      <w:r>
+        <w:rPr>
+          <w:rFonts w:cs="Times New Roman"/>
+        </w:rPr>
         <w:t xml:space="preserve">animals will be placed singly housed into a </w:t>
       </w:r>
       <w:r>
@@ -6268,346 +6106,354 @@
         <w:rPr>
           <w:rFonts w:cs="Times New Roman"/>
         </w:rPr>
+        <w:t>. Glucose will be infused and rate of infusion required to maintain steady blood glucose will be recorded for each dam.</w:t>
+      </w:r>
+      <w:r>
+        <w:rPr>
+          <w:rFonts w:cs="Times New Roman"/>
+        </w:rPr>
+        <w:t xml:space="preserve"> Greater glucose infusion rates </w:t>
+      </w:r>
+      <w:r>
+        <w:rPr>
+          <w:rFonts w:cs="Times New Roman"/>
+        </w:rPr>
+        <w:t>represent more insulin sensitive animals. This method also allows for understanding of tissue-specific glucose disposal</w:t>
+      </w:r>
+      <w:r>
+        <w:rPr>
+          <w:rFonts w:cs="Times New Roman"/>
+        </w:rPr>
+        <w:t xml:space="preserve"> through the use of radiolabeled glucose</w:t>
+      </w:r>
+      <w:r>
+        <w:rPr>
+          <w:rFonts w:cs="Times New Roman"/>
+        </w:rPr>
+        <w:t>.</w:t>
+      </w:r>
+      <w:r>
+        <w:rPr>
+          <w:rFonts w:cs="Times New Roman"/>
+        </w:rPr>
+        <w:t xml:space="preserve"> This technique has been employed previously in our lab </w:t>
+      </w:r>
+      <w:r>
+        <w:rPr>
+          <w:rFonts w:cs="Times New Roman"/>
+        </w:rPr>
+        <w:fldChar w:fldCharType="begin"/>
+      </w:r>
+      <w:r>
+        <w:rPr>
+          <w:rFonts w:cs="Times New Roman"/>
+        </w:rPr>
+        <w:instrText xml:space="preserve"> ADDIN ZOTERO_ITEM CSL_CITATION {"citationID":"2r7BqN1f","properties":{"formattedCitation":"(Harvey et al., 2018)","plainCitation":"(Harvey et al., 2018)","noteIndex":0},"citationItems":[{"id":330,"uris":["http://zotero.org/users/5073745/items/K8F72EMZ"],"uri":["http://zotero.org/users/5073745/items/K8F72EMZ"],"itemData":{"id":330,"type":"article-journal","abstract":"We evaluated lipolytic markers, insulin resistance, and hepatic steatosis in response to combined glucocorticoids and obesity in mice. All outcomes were exacerb","container-title":"Endocrinology","DOI":"10.1210/en.2018-00147","ISSN":"0013-7227","issue":"6","journalAbbreviation":"Endocrinology","language":"en","page":"2275-2287","source":"academic.oup.com","title":"Glucocorticoid-Induced Metabolic Disturbances Are Exacerbated in Obese Male Mice","volume":"159","author":[{"family":"Harvey","given":"Innocence"},{"family":"Stephenson","given":"Erin J."},{"family":"Redd","given":"JeAnna R."},{"family":"Tran","given":"Quynh T."},{"family":"Hochberg","given":"Irit"},{"family":"Qi","given":"Nathan"},{"family":"Bridges","given":"Dave"}],"issued":{"date-parts":[["2018",6,1]]}}}],"schema":"https://github.com/citation-style-language/schema/raw/master/csl-citation.json"} </w:instrText>
+      </w:r>
+      <w:r>
+        <w:rPr>
+          <w:rFonts w:cs="Times New Roman"/>
+        </w:rPr>
+        <w:fldChar w:fldCharType="separate"/>
+      </w:r>
+      <w:r>
+        <w:rPr>
+          <w:rFonts w:cs="Times New Roman"/>
+          <w:noProof/>
+        </w:rPr>
+        <w:t>(Harvey et al., 2018)</w:t>
+      </w:r>
+      <w:r>
+        <w:rPr>
+          <w:rFonts w:cs="Times New Roman"/>
+        </w:rPr>
+        <w:fldChar w:fldCharType="end"/>
+      </w:r>
+      <w:r>
+        <w:rPr>
+          <w:rFonts w:cs="Times New Roman"/>
+        </w:rPr>
+        <w:t xml:space="preserve">. </w:t>
+      </w:r>
+    </w:p>
+    <w:p>
+      <w:pPr>
+        <w:rPr>
+          <w:rFonts w:cs="Times New Roman"/>
+        </w:rPr>
+      </w:pPr>
+    </w:p>
+    <w:p>
+      <w:pPr>
+        <w:pStyle w:val="Heading3"/>
+      </w:pPr>
+      <w:r>
+        <w:t>Glycemia:</w:t>
+      </w:r>
+    </w:p>
+    <w:p>
+      <w:pPr>
+        <w:pStyle w:val="Heading4"/>
+      </w:pPr>
+      <w:r>
+        <w:t>Fasting blood glucose</w:t>
+      </w:r>
+    </w:p>
+    <w:p>
+      <w:r>
+        <w:t xml:space="preserve">Fasting blood glucose will be assessed with a tail vein blood collection and a glucometer immediately preceding the insulin tolerance test. </w:t>
+      </w:r>
+    </w:p>
+    <w:p>
+      <w:pPr>
+        <w:pStyle w:val="Heading4"/>
+      </w:pPr>
+    </w:p>
+    <w:p>
+      <w:pPr>
+        <w:pStyle w:val="Heading4"/>
+      </w:pPr>
+      <w:r>
+        <w:t>Continuous Glucose Monitoring</w:t>
+      </w:r>
+    </w:p>
+    <w:p>
+      <w:r>
+        <w:t>However, a</w:t>
+      </w:r>
+      <w:r>
+        <w:t xml:space="preserve">s Jamshed and </w:t>
+      </w:r>
+      <w:r>
+        <w:t>Hutchison</w:t>
+      </w:r>
+      <w:r>
+        <w:t xml:space="preserve"> have previously demonstrated, the use of continuous glucose monitoring may demonstrate more significant trends in glycemia that static blood glucose and terminal blood glucose measurement are able to capture</w:t>
+      </w:r>
+      <w:r>
         <w:t xml:space="preserve"> </w:t>
       </w:r>
       <w:r>
-        <w:rPr>
-          <w:rFonts w:cs="Times New Roman"/>
-        </w:rPr>
-        <w:t>. Glucose will be infused and rate of infusion required to maintain steady blood glucose will be recorded for each dam.</w:t>
-      </w:r>
-      <w:r>
-        <w:rPr>
-          <w:rFonts w:cs="Times New Roman"/>
-        </w:rPr>
-        <w:t xml:space="preserve"> Greater glucose infusion rates </w:t>
-      </w:r>
-      <w:r>
-        <w:rPr>
-          <w:rFonts w:cs="Times New Roman"/>
-        </w:rPr>
-        <w:t>represent more insulin sensitive animals. This method also allows for understanding of tissue-specific glucose disposal</w:t>
-      </w:r>
-      <w:r>
-        <w:rPr>
-          <w:rFonts w:cs="Times New Roman"/>
-        </w:rPr>
-        <w:t xml:space="preserve"> through the use of radiolabeled glucose</w:t>
-      </w:r>
-      <w:r>
-        <w:rPr>
-          <w:rFonts w:cs="Times New Roman"/>
-        </w:rPr>
-        <w:t>.</w:t>
-      </w:r>
-      <w:r>
-        <w:rPr>
-          <w:rFonts w:cs="Times New Roman"/>
-        </w:rPr>
-        <w:t xml:space="preserve"> This technique has been employed previously in our lab </w:t>
-      </w:r>
-      <w:r>
-        <w:rPr>
-          <w:rFonts w:cs="Times New Roman"/>
-        </w:rPr>
         <w:fldChar w:fldCharType="begin"/>
       </w:r>
       <w:r>
-        <w:rPr>
-          <w:rFonts w:cs="Times New Roman"/>
-        </w:rPr>
-        <w:instrText xml:space="preserve"> ADDIN ZOTERO_ITEM CSL_CITATION {"citationID":"2r7BqN1f","properties":{"formattedCitation":"(Harvey et al., 2018)","plainCitation":"(Harvey et al., 2018)","noteIndex":0},"citationItems":[{"id":330,"uris":["http://zotero.org/users/5073745/items/K8F72EMZ"],"uri":["http://zotero.org/users/5073745/items/K8F72EMZ"],"itemData":{"id":330,"type":"article-journal","abstract":"We evaluated lipolytic markers, insulin resistance, and hepatic steatosis in response to combined glucocorticoids and obesity in mice. All outcomes were exacerb","container-title":"Endocrinology","DOI":"10.1210/en.2018-00147","ISSN":"0013-7227","issue":"6","journalAbbreviation":"Endocrinology","language":"en","page":"2275-2287","source":"academic.oup.com","title":"Glucocorticoid-Induced Metabolic Disturbances Are Exacerbated in Obese Male Mice","volume":"159","author":[{"family":"Harvey","given":"Innocence"},{"family":"Stephenson","given":"Erin J."},{"family":"Redd","given":"JeAnna R."},{"family":"Tran","given":"Quynh T."},{"family":"Hochberg","given":"Irit"},{"family":"Qi","given":"Nathan"},{"family":"Bridges","given":"Dave"}],"issued":{"date-parts":[["2018",6,1]]}}}],"schema":"https://github.com/citation-style-language/schema/raw/master/csl-citation.json"} </w:instrText>
-      </w:r>
-      <w:r>
-        <w:rPr>
-          <w:rFonts w:cs="Times New Roman"/>
-        </w:rPr>
+        <w:instrText xml:space="preserve"> ADDIN ZOTERO_ITEM CSL_CITATION {"citationID":"2V89Nxws","properties":{"formattedCitation":"(Hutchison et al., 2019; Jamshed et al., 2019)","plainCitation":"(Hutchison et al., 2019; Jamshed et al., 2019)","noteIndex":0},"citationItems":[{"id":327,"uris":["http://zotero.org/users/5073745/items/E89CVTH5"],"uri":["http://zotero.org/users/5073745/items/E89CVTH5"],"itemData":{"id":327,"type":"article-journal","abstract":"Objective This study aimed to assess the effects of 9-hour time-restricted feeding (TRF), early (TRFe) or delayed (TRFd), on glucose tolerance in men at risk for type 2 diabetes. Methods Fifteen men (age 55 ± 3 years, BMI 33.9 ± 0.8 kg/m2) wore a continuous glucose monitor for 7 days of baseline assessment and during two 7-day TRF conditions. Participants were randomized to TRFe (8 am to 5 pm) or TRFd (12 pm to 9 pm), separated by a 2-week washout phase. Glucose, insulin, triglycerides, nonesterified fatty acids, and gastrointestinal hormone incremental areas under the curve were calculated following a standard meal on days 0 and 7 at 8 am (TRFe) or 12 pm (TRFd). Results TRF improved glucose tolerance as assessed by a reduction in glucose incremental area under the curve (P = 0.001) and fasting triglycerides (P = 0.003) on day 7 versus day 0. However, there were no mealtime by TRF interactions in any of the variables examined. There was also no effect of TRF on fasting and postprandial insulin, nonesterified fatty acids, or gastrointestinal hormones. Mean fasting glucose by continuous glucose monitor was lower in TRFe (P = 0.02) but not TRFd (P = 0.17) versus baseline, but there was no difference between TRF conditions. Conclusions While only TRFe lowered mean fasting glucose, TRF improved glycemic responses to a test meal in men at risk for type 2 diabetes regardless of the clock time that TRF was initiated.","container-title":"Obesity","DOI":"10.1002/oby.22449","ISSN":"1930-739X","issue":"5","language":"en","page":"724-732","source":"Wiley Online Library","title":"Time-Restricted Feeding Improves Glucose Tolerance in Men at Risk for Type 2 Diabetes: A Randomized Crossover Trial","title-short":"Time-Restricted Feeding Improves Glucose Tolerance in Men at Risk for Type 2 Diabetes","volume":"27","author":[{"family":"Hutchison","given":"Amy T."},{"family":"Regmi","given":"Prashant"},{"family":"Manoogian","given":"Emily N. C."},{"family":"Fleischer","given":"Jason G."},{"family":"Wittert","given":"Gary A."},{"family":"Panda","given":"Satchidananda"},{"family":"Heilbronn","given":"Leonie K."}],"issued":{"date-parts":[["2019"]]}}},{"id":104,"uris":["http://zotero.org/users/5073745/items/VZMS82L6"],"uri":["http://zotero.org/users/5073745/items/VZMS82L6"],"itemData":{"id":104,"type":"article-journal","abstract":"Time-restricted feeding (TRF) is a form of intermittent fasting that involves having a longer daily fasting period. Preliminary studies report that TRF improves cardiometabolic health in rodents and humans. Here, we performed the first study to determine how TRF affects gene expression, circulating hormones, and diurnal patterns in cardiometabolic risk factors in humans. Eleven overweight adults participated in a 4-day randomized crossover study where they ate between 8 am and 2 pm (early TRF (eTRF)) and between 8 am and 8 pm (control schedule). Participants underwent continuous glucose monitoring, and blood was drawn to assess cardiometabolic risk factors, hormones, and gene expression in whole blood cells. Relative to the control schedule, eTRF decreased mean 24-hour glucose levels by 4 &amp;plusmn; 1 mg/dl (p = 0.0003) and glycemic excursions by 12 &amp;plusmn; 3 mg/dl (p = 0.001). In the morning before breakfast, eTRF increased ketones, cholesterol, and the expression of the stress response and aging gene SIRT1 and the autophagy gene LC3A (all p &amp;lt; 0.04), while in the evening, it tended to increase brain-derived neurotropic factor (BNDF; p = 0.10) and also increased the expression of MTOR (p = 0.007), a major nutrient-sensing protein that regulates cell growth. eTRF also altered the diurnal patterns in cortisol and the expression of several circadian clock genes (p &amp;lt; 0.05). eTRF improves 24-hour glucose levels, alters lipid metabolism and circadian clock gene expression, and may also increase autophagy and have anti-aging effects in humans.","container-title":"Nutrients","DOI":"10.3390/nu11061234","issue":"6","language":"en","page":"1234","source":"www.mdpi.com","title":"Early Time-Restricted Feeding Improves 24-Hour Glucose Levels and Affects Markers of the Circadian Clock, Aging, and Autophagy in Humans","volume":"11","author":[{"family":"Jamshed","given":"Humaira"},{"family":"Beyl","given":"Robbie A."},{"family":"Della Manna","given":"Deborah L."},{"family":"Yang","given":"Eddy S."},{"family":"Ravussin","given":"Eric"},{"family":"Peterson","given":"Courtney M."}],"issued":{"date-parts":[["2019",6]]}}}],"schema":"https://github.com/citation-style-language/schema/raw/master/csl-citation.json"} </w:instrText>
+      </w:r>
+      <w:r>
         <w:fldChar w:fldCharType="separate"/>
       </w:r>
       <w:r>
         <w:rPr>
-          <w:rFonts w:cs="Times New Roman"/>
           <w:noProof/>
         </w:rPr>
-        <w:t>(Harvey et al., 2018)</w:t>
-      </w:r>
-      <w:r>
-        <w:rPr>
-          <w:rFonts w:cs="Times New Roman"/>
-        </w:rPr>
+        <w:t>(Hutchison et al., 2019; Jamshed et al., 2019)</w:t>
+      </w:r>
+      <w:r>
         <w:fldChar w:fldCharType="end"/>
       </w:r>
       <w:r>
-        <w:rPr>
-          <w:rFonts w:cs="Times New Roman"/>
-        </w:rPr>
+        <w:t xml:space="preserve">. For this reason, </w:t>
+      </w:r>
+      <w:r>
+        <w:t>if no clinically significant differences in glycemia between dams arises, I propose</w:t>
+      </w:r>
+      <w:r>
+        <w:t xml:space="preserve"> to use continuous glucose telemetry during pregnancy to collect 24-hours of continuous glucose measurements without the need for serial sampling</w:t>
+      </w:r>
+      <w:r>
+        <w:t xml:space="preserve"> and reduction in maternal blood volume</w:t>
+      </w:r>
+      <w:r>
         <w:t xml:space="preserve">. </w:t>
       </w:r>
-    </w:p>
-    <w:p>
-      <w:pPr>
-        <w:rPr>
-          <w:rFonts w:cs="Times New Roman"/>
-        </w:rPr>
-      </w:pPr>
+      <w:r>
+        <w:t xml:space="preserve">With the collaboration and expertise provided from the animal phenotyping core, implantable </w:t>
+      </w:r>
+      <w:r>
+        <w:t xml:space="preserve">glucose telemetry units </w:t>
+      </w:r>
+      <w:r>
+        <w:t>may</w:t>
+      </w:r>
+      <w:r>
+        <w:t xml:space="preserve"> be implanted into dams during early pregnancy. The telemetry units collect glucose data </w:t>
+      </w:r>
+      <w:r>
+        <w:t xml:space="preserve">can collect data anywhere from 28 to </w:t>
+      </w:r>
+      <w:r>
+        <w:t>45 days</w:t>
+      </w:r>
+      <w:r>
+        <w:t>;</w:t>
+      </w:r>
+      <w:r>
+        <w:t xml:space="preserve"> therefore, glycemia during the entire pregnancy can be captured with this implantable device. </w:t>
+      </w:r>
     </w:p>
     <w:p>
       <w:pPr>
         <w:pStyle w:val="Heading3"/>
       </w:pPr>
-      <w:r>
-        <w:t>Glycemia:</w:t>
-      </w:r>
+      <w:bookmarkStart w:id="7" w:name="_Toc16185301"/>
+    </w:p>
+    <w:p>
+      <w:pPr>
+        <w:pStyle w:val="Heading3"/>
+      </w:pPr>
+      <w:r>
+        <w:t>Energy Expenditure:</w:t>
+      </w:r>
+      <w:bookmarkEnd w:id="7"/>
+    </w:p>
+    <w:p>
+      <w:pPr>
+        <w:rPr>
+          <w:rFonts w:cs="Times New Roman"/>
+        </w:rPr>
+      </w:pPr>
+      <w:r>
+        <w:rPr>
+          <w:rFonts w:cs="Times New Roman"/>
+        </w:rPr>
+        <w:t xml:space="preserve">As body composition and food intake are similar in both eTRF and AL maternal groups, it is unlikely that we will need to do metabolic phenotyping of these animals, as differences in their energy expenditure would likely manifest as differences in food intake and body composition. </w:t>
+      </w:r>
+      <w:r>
+        <w:rPr>
+          <w:rFonts w:cs="Times New Roman"/>
+        </w:rPr>
+        <w:t>If warranted indirect calorimetry will be performed at the MMPC animal phenotyping core.</w:t>
+      </w:r>
+      <w:bookmarkStart w:id="8" w:name="_GoBack"/>
+      <w:bookmarkEnd w:id="8"/>
+    </w:p>
+    <w:p>
+      <w:pPr>
+        <w:pStyle w:val="Heading3"/>
+      </w:pPr>
+      <w:bookmarkStart w:id="9" w:name="_Toc16185302"/>
+    </w:p>
+    <w:p>
+      <w:pPr>
+        <w:pStyle w:val="Heading3"/>
+      </w:pPr>
+      <w:r>
+        <w:t>Digestive Physiology:</w:t>
+      </w:r>
+      <w:bookmarkEnd w:id="9"/>
     </w:p>
     <w:p>
       <w:pPr>
         <w:pStyle w:val="Heading4"/>
       </w:pPr>
       <w:r>
-        <w:t>Fasting blood glucose</w:t>
-      </w:r>
-    </w:p>
-    <w:p>
-      <w:r>
-        <w:t xml:space="preserve">Fasting blood glucose will be assessed with a tail vein blood collection and a glucometer immediately preceding the insulin tolerance test. </w:t>
-      </w:r>
-    </w:p>
-    <w:p>
-      <w:pPr>
-        <w:pStyle w:val="Heading4"/>
-      </w:pPr>
-    </w:p>
-    <w:p>
-      <w:pPr>
-        <w:pStyle w:val="Heading4"/>
-      </w:pPr>
-      <w:r>
-        <w:t>Continuous Glucose Monitoring</w:t>
-      </w:r>
-    </w:p>
-    <w:p>
-      <w:r>
-        <w:t>However, a</w:t>
-      </w:r>
-      <w:r>
-        <w:t xml:space="preserve">s Jamshed and </w:t>
-      </w:r>
-      <w:r>
-        <w:t>Hutchison</w:t>
-      </w:r>
-      <w:r>
-        <w:t xml:space="preserve"> have previously demonstrated, the use of continuous glucose monitoring may demonstrate more significant trends in glycemia that static blood glucose and terminal blood glucose measurement are able to capture</w:t>
-      </w:r>
-      <w:r>
-        <w:t xml:space="preserve"> </w:t>
-      </w:r>
-      <w:r>
+        <w:t>Energy Absorption</w:t>
+      </w:r>
+    </w:p>
+    <w:p>
+      <w:pPr>
+        <w:rPr>
+          <w:rFonts w:cs="Times New Roman"/>
+        </w:rPr>
+      </w:pPr>
+      <w:r>
+        <w:rPr>
+          <w:rFonts w:cs="Times New Roman"/>
+        </w:rPr>
+        <w:t>To determin</w:t>
+      </w:r>
+      <w:r>
+        <w:rPr>
+          <w:rFonts w:cs="Times New Roman"/>
+        </w:rPr>
+        <w:t>e</w:t>
+      </w:r>
+      <w:r>
+        <w:rPr>
+          <w:rFonts w:cs="Times New Roman"/>
+        </w:rPr>
+        <w:t xml:space="preserve"> if there </w:t>
+      </w:r>
+      <w:r>
+        <w:rPr>
+          <w:rFonts w:cs="Times New Roman"/>
+        </w:rPr>
+        <w:t>exist</w:t>
+      </w:r>
+      <w:r>
+        <w:rPr>
+          <w:rFonts w:cs="Times New Roman"/>
+        </w:rPr>
+        <w:t xml:space="preserve"> any differences in the amounts of energy consumed from food consumed between eTRF dams and ad libitum fed dams, fecal calorimetry will be performed. Full 24-hour fecal samples will be collected from dams individually</w:t>
+      </w:r>
+      <w:r>
+        <w:rPr>
+          <w:rFonts w:cs="Times New Roman"/>
+        </w:rPr>
+        <w:t xml:space="preserve"> and </w:t>
+      </w:r>
+      <w:r>
+        <w:rPr>
+          <w:rFonts w:cs="Times New Roman"/>
+        </w:rPr>
+        <w:t xml:space="preserve">then </w:t>
+      </w:r>
+      <w:r>
+        <w:rPr>
+          <w:rFonts w:cs="Times New Roman"/>
+        </w:rPr>
+        <w:t xml:space="preserve">dried. Dried fecal matter will be </w:t>
+      </w:r>
+      <w:r>
+        <w:rPr>
+          <w:rFonts w:cs="Times New Roman"/>
+        </w:rPr>
+        <w:t xml:space="preserve">assessed by a </w:t>
+      </w:r>
+      <w:r>
+        <w:rPr>
+          <w:rFonts w:cs="Times New Roman"/>
+        </w:rPr>
+        <w:t>bomb calorimeter to determine total energy content in the stool</w:t>
+      </w:r>
+      <w:r>
+        <w:rPr>
+          <w:rFonts w:cs="Times New Roman"/>
+        </w:rPr>
+        <w:t xml:space="preserve"> as described by Murphy and colleagues </w:t>
+      </w:r>
+      <w:r>
+        <w:rPr>
+          <w:rFonts w:cs="Times New Roman"/>
+        </w:rPr>
         <w:fldChar w:fldCharType="begin"/>
       </w:r>
       <w:r>
-        <w:instrText xml:space="preserve"> ADDIN ZOTERO_ITEM CSL_CITATION {"citationID":"2V89Nxws","properties":{"formattedCitation":"(Hutchison et al., 2019; Jamshed et al., 2019)","plainCitation":"(Hutchison et al., 2019; Jamshed et al., 2019)","noteIndex":0},"citationItems":[{"id":327,"uris":["http://zotero.org/users/5073745/items/E89CVTH5"],"uri":["http://zotero.org/users/5073745/items/E89CVTH5"],"itemData":{"id":327,"type":"article-journal","abstract":"Objective This study aimed to assess the effects of 9-hour time-restricted feeding (TRF), early (TRFe) or delayed (TRFd), on glucose tolerance in men at risk for type 2 diabetes. Methods Fifteen men (age 55 ± 3 years, BMI 33.9 ± 0.8 kg/m2) wore a continuous glucose monitor for 7 days of baseline assessment and during two 7-day TRF conditions. Participants were randomized to TRFe (8 am to 5 pm) or TRFd (12 pm to 9 pm), separated by a 2-week washout phase. Glucose, insulin, triglycerides, nonesterified fatty acids, and gastrointestinal hormone incremental areas under the curve were calculated following a standard meal on days 0 and 7 at 8 am (TRFe) or 12 pm (TRFd). Results TRF improved glucose tolerance as assessed by a reduction in glucose incremental area under the curve (P = 0.001) and fasting triglycerides (P = 0.003) on day 7 versus day 0. However, there were no mealtime by TRF interactions in any of the variables examined. There was also no effect of TRF on fasting and postprandial insulin, nonesterified fatty acids, or gastrointestinal hormones. Mean fasting glucose by continuous glucose monitor was lower in TRFe (P = 0.02) but not TRFd (P = 0.17) versus baseline, but there was no difference between TRF conditions. Conclusions While only TRFe lowered mean fasting glucose, TRF improved glycemic responses to a test meal in men at risk for type 2 diabetes regardless of the clock time that TRF was initiated.","container-title":"Obesity","DOI":"10.1002/oby.22449","ISSN":"1930-739X","issue":"5","language":"en","page":"724-732","source":"Wiley Online Library","title":"Time-Restricted Feeding Improves Glucose Tolerance in Men at Risk for Type 2 Diabetes: A Randomized Crossover Trial","title-short":"Time-Restricted Feeding Improves Glucose Tolerance in Men at Risk for Type 2 Diabetes","volume":"27","author":[{"family":"Hutchison","given":"Amy T."},{"family":"Regmi","given":"Prashant"},{"family":"Manoogian","given":"Emily N. C."},{"family":"Fleischer","given":"Jason G."},{"family":"Wittert","given":"Gary A."},{"family":"Panda","given":"Satchidananda"},{"family":"Heilbronn","given":"Leonie K."}],"issued":{"date-parts":[["2019"]]}}},{"id":104,"uris":["http://zotero.org/users/5073745/items/VZMS82L6"],"uri":["http://zotero.org/users/5073745/items/VZMS82L6"],"itemData":{"id":104,"type":"article-journal","abstract":"Time-restricted feeding (TRF) is a form of intermittent fasting that involves having a longer daily fasting period. Preliminary studies report that TRF improves cardiometabolic health in rodents and humans. Here, we performed the first study to determine how TRF affects gene expression, circulating hormones, and diurnal patterns in cardiometabolic risk factors in humans. Eleven overweight adults participated in a 4-day randomized crossover study where they ate between 8 am and 2 pm (early TRF (eTRF)) and between 8 am and 8 pm (control schedule). Participants underwent continuous glucose monitoring, and blood was drawn to assess cardiometabolic risk factors, hormones, and gene expression in whole blood cells. Relative to the control schedule, eTRF decreased mean 24-hour glucose levels by 4 &amp;plusmn; 1 mg/dl (p = 0.0003) and glycemic excursions by 12 &amp;plusmn; 3 mg/dl (p = 0.001). In the morning before breakfast, eTRF increased ketones, cholesterol, and the expression of the stress response and aging gene SIRT1 and the autophagy gene LC3A (all p &amp;lt; 0.04), while in the evening, it tended to increase brain-derived neurotropic factor (BNDF; p = 0.10) and also increased the expression of MTOR (p = 0.007), a major nutrient-sensing protein that regulates cell growth. eTRF also altered the diurnal patterns in cortisol and the expression of several circadian clock genes (p &amp;lt; 0.05). eTRF improves 24-hour glucose levels, alters lipid metabolism and circadian clock gene expression, and may also increase autophagy and have anti-aging effects in humans.","container-title":"Nutrients","DOI":"10.3390/nu11061234","issue":"6","language":"en","page":"1234","source":"www.mdpi.com","title":"Early Time-Restricted Feeding Improves 24-Hour Glucose Levels and Affects Markers of the Circadian Clock, Aging, and Autophagy in Humans","volume":"11","author":[{"family":"Jamshed","given":"Humaira"},{"family":"Beyl","given":"Robbie A."},{"family":"Della Manna","given":"Deborah L."},{"family":"Yang","given":"Eddy S."},{"family":"Ravussin","given":"Eric"},{"family":"Peterson","given":"Courtney M."}],"issued":{"date-parts":[["2019",6]]}}}],"schema":"https://github.com/citation-style-language/schema/raw/master/csl-citation.json"} </w:instrText>
-      </w:r>
-      <w:r>
+        <w:rPr>
+          <w:rFonts w:cs="Times New Roman"/>
+        </w:rPr>
+        <w:instrText xml:space="preserve"> ADDIN ZOTERO_ITEM CSL_CITATION {"citationID":"U07ZZr5O","properties":{"formattedCitation":"(Murphy et al., 2010)","plainCitation":"(Murphy et al., 2010)","noteIndex":0},"citationItems":[{"id":32,"uris":["http://zotero.org/users/5073745/items/QARNRCJ7"],"uri":["http://zotero.org/users/5073745/items/QARNRCJ7"],"itemData":{"id":32,"type":"article-journal","abstract":"Background and Aims Increased efficiency of energy harvest, due to alterations in the gut microbiota (increased Firmicutes and decreased Bacteroidetes), has been implicated in obesity in mice and humans. However, a causal relationship is unproven and contributory variables include diet, genetics and age. Therefore, we explored the effect of a high-fat (HF) diet and genetically determined obesity (ob/ob) for changes in microbiota and energy harvesting capacity over time.\nMethods Seven-week-old male ob/ob mice were fed a low-fat diet and wild-type mice were fed either a low-fat diet or a HF-diet for 8 weeks (n=8/group). They were assessed at 7, 11 and 15 weeks of age for: fat and lean body mass (by NMR); faecal and caecal short-chain fatty acids (SCFA, by gas chromatography); faecal energy content (by bomb calorimetry) and microbial composition (by metagenomic pyrosequencing).\nResults A progressive increase in Firmicutes was confirmed in both HF-fed and ob/ob mice reaching statistical significance in the former, but this phylum was unchanged over time in the lean controls. Reductions in Bacteroidetes were also found in ob/ob mice. However, changes in the microbiota were dissociated from markers of energy harvest. Thus, although the faecal energy in the ob/ob mice was significantly decreased at 7 weeks, and caecal SCFA increased, these did not persist and faecal acetate diminished over time in both ob/ob and HF-fed mice, but not in lean controls. Furthermore, the proportion of the major phyla did not correlate with energy harvest markers.\nConclusion The relationship between the microbial composition and energy harvesting capacity is more complex than previously considered. While compositional changes in the faecal microbiota were confirmed, this was primarily a feature of high-fat feeding rather than genetically induced obesity. In addition, changes in the proportions of the major phyla were unrelated to markers of energy harvest which changed over time. The possibility of microbial adaptation to diet and time should be considered in future studies.","container-title":"Gut","DOI":"10.1136/gut.2010.215665","ISSN":"0017-5749, 1468-3288","issue":"12","language":"en","note":"PMID: 20926643","page":"1635-1642","source":"gut-bmj-com.proxy.lib.umich.edu","title":"Composition and energy harvesting capacity of the gut microbiota: relationship to diet, obesity and time in mouse models","title-short":"Composition and energy harvesting capacity of the gut microbiota","volume":"59","author":[{"family":"Murphy","given":"E. F."},{"family":"Cotter","given":"P. D."},{"family":"Healy","given":"S."},{"family":"Marques","given":"T. M."},{"family":"O'Sullivan","given":"O."},{"family":"Fouhy","given":"F."},{"family":"Clarke","given":"S. F."},{"family":"O'Toole","given":"P. W."},{"family":"Quigley","given":"E. M."},{"family":"Stanton","given":"C."},{"family":"Ross","given":"P. R."},{"family":"O'Doherty","given":"R. M."},{"family":"Shanahan","given":"F."}],"issued":{"date-parts":[["2010",12,1]]}}}],"schema":"https://github.com/citation-style-language/schema/raw/master/csl-citation.json"} </w:instrText>
+      </w:r>
+      <w:r>
+        <w:rPr>
+          <w:rFonts w:cs="Times New Roman"/>
+        </w:rPr>
         <w:fldChar w:fldCharType="separate"/>
       </w:r>
       <w:r>
         <w:rPr>
+          <w:rFonts w:cs="Times New Roman"/>
           <w:noProof/>
         </w:rPr>
-        <w:t>(Hutchison et al., 2019; Jamshed et al., 2019)</w:t>
-      </w:r>
-      <w:r>
+        <w:t>(Murphy et al., 2010)</w:t>
+      </w:r>
+      <w:r>
+        <w:rPr>
+          <w:rFonts w:cs="Times New Roman"/>
+        </w:rPr>
         <w:fldChar w:fldCharType="end"/>
       </w:r>
       <w:r>
-        <w:t xml:space="preserve">. For this reason, </w:t>
-      </w:r>
-      <w:r>
-        <w:t>if no clinically significant differences in glycemia between dams arises, I propose</w:t>
-      </w:r>
-      <w:r>
-        <w:t xml:space="preserve"> to use continuous glucose telemetry during pregnancy to collect 24-hours of continuous glucose measurements without the need for serial sampling</w:t>
-      </w:r>
-      <w:r>
-        <w:t xml:space="preserve"> and reduction in maternal blood volume</w:t>
-      </w:r>
-      <w:r>
-        <w:t xml:space="preserve">. </w:t>
-      </w:r>
-      <w:r>
-        <w:t xml:space="preserve">With the collaboration and expertise provided from the animal phenotyping core, implantable </w:t>
-      </w:r>
-      <w:r>
-        <w:t xml:space="preserve">glucose telemetry units will be implanted into dams during early pregnancy. The telemetry units collect glucose data </w:t>
-      </w:r>
-      <w:r>
-        <w:t xml:space="preserve">can collect data anywhere from 28 to </w:t>
-      </w:r>
-      <w:r>
-        <w:t>45 days</w:t>
-      </w:r>
-      <w:r>
-        <w:t>;</w:t>
-      </w:r>
-      <w:r>
-        <w:t xml:space="preserve"> therefore, glycemia during the entire pregnancy can be captured with this implantable device. </w:t>
-      </w:r>
-    </w:p>
-    <w:p>
-      <w:pPr>
-        <w:pStyle w:val="Heading3"/>
-      </w:pPr>
-      <w:bookmarkStart w:id="7" w:name="_Toc16185301"/>
-    </w:p>
-    <w:p>
-      <w:pPr>
-        <w:pStyle w:val="Heading3"/>
-      </w:pPr>
-      <w:r>
-        <w:t>Energy Expenditure:</w:t>
-      </w:r>
-      <w:bookmarkEnd w:id="7"/>
-    </w:p>
-    <w:p>
-      <w:pPr>
-        <w:rPr>
-          <w:rFonts w:cs="Times New Roman"/>
-        </w:rPr>
-      </w:pPr>
-      <w:r>
-        <w:rPr>
-          <w:rFonts w:cs="Times New Roman"/>
-        </w:rPr>
-        <w:t xml:space="preserve">As body composition and food intake are similar in both eTRF and AL maternal groups, it is unlikely that we will need to do metabolic phenotyping of these animals, as differences in their energy expenditure would likely manifest as differences in food intake and body composition. </w:t>
-      </w:r>
-    </w:p>
-    <w:p>
-      <w:pPr>
-        <w:pStyle w:val="Heading3"/>
-      </w:pPr>
-      <w:bookmarkStart w:id="8" w:name="_Toc16185302"/>
-    </w:p>
-    <w:p>
-      <w:pPr>
-        <w:pStyle w:val="Heading3"/>
-      </w:pPr>
-      <w:r>
-        <w:t>Digestive Physiology:</w:t>
-      </w:r>
-      <w:bookmarkEnd w:id="8"/>
-    </w:p>
-    <w:p>
-      <w:pPr>
-        <w:pStyle w:val="Heading4"/>
-      </w:pPr>
-      <w:r>
-        <w:t>Energy Absorption</w:t>
-      </w:r>
-    </w:p>
-    <w:p>
-      <w:pPr>
-        <w:rPr>
-          <w:rFonts w:cs="Times New Roman"/>
-        </w:rPr>
-      </w:pPr>
-      <w:r>
-        <w:rPr>
-          <w:rFonts w:cs="Times New Roman"/>
-        </w:rPr>
-        <w:t>To determin</w:t>
-      </w:r>
-      <w:r>
-        <w:rPr>
-          <w:rFonts w:cs="Times New Roman"/>
-        </w:rPr>
-        <w:t>e</w:t>
-      </w:r>
-      <w:r>
-        <w:rPr>
-          <w:rFonts w:cs="Times New Roman"/>
-        </w:rPr>
-        <w:t xml:space="preserve"> if there </w:t>
-      </w:r>
-      <w:r>
-        <w:rPr>
-          <w:rFonts w:cs="Times New Roman"/>
-        </w:rPr>
-        <w:t>exist</w:t>
-      </w:r>
-      <w:r>
-        <w:rPr>
-          <w:rFonts w:cs="Times New Roman"/>
-        </w:rPr>
-        <w:t xml:space="preserve"> any differences in the amounts of energy consumed from food consumed between eTRF dams and ad libitum fed dams, fecal calorimetry will be performed. Full 24-hour fecal samples will be collected from dams individually</w:t>
-      </w:r>
-      <w:r>
-        <w:rPr>
-          <w:rFonts w:cs="Times New Roman"/>
-        </w:rPr>
-        <w:t xml:space="preserve"> and </w:t>
-      </w:r>
-      <w:r>
-        <w:rPr>
-          <w:rFonts w:cs="Times New Roman"/>
-        </w:rPr>
-        <w:t xml:space="preserve">then </w:t>
-      </w:r>
-      <w:r>
-        <w:rPr>
-          <w:rFonts w:cs="Times New Roman"/>
-        </w:rPr>
-        <w:t xml:space="preserve">dried. Dried fecal matter will be </w:t>
-      </w:r>
-      <w:r>
-        <w:rPr>
-          <w:rFonts w:cs="Times New Roman"/>
-        </w:rPr>
-        <w:t xml:space="preserve">assessed by a </w:t>
-      </w:r>
-      <w:r>
-        <w:rPr>
-          <w:rFonts w:cs="Times New Roman"/>
-        </w:rPr>
-        <w:t>bomb calorimeter to determine total energy content in the stool</w:t>
-      </w:r>
-      <w:r>
-        <w:rPr>
-          <w:rFonts w:cs="Times New Roman"/>
-        </w:rPr>
-        <w:t xml:space="preserve"> as described by Murphy and colleagues </w:t>
-      </w:r>
-      <w:r>
-        <w:rPr>
-          <w:rFonts w:cs="Times New Roman"/>
-        </w:rPr>
-        <w:fldChar w:fldCharType="begin"/>
-      </w:r>
-      <w:r>
-        <w:rPr>
-          <w:rFonts w:cs="Times New Roman"/>
-        </w:rPr>
-        <w:instrText xml:space="preserve"> ADDIN ZOTERO_ITEM CSL_CITATION {"citationID":"U07ZZr5O","properties":{"formattedCitation":"(Murphy et al., 2010)","plainCitation":"(Murphy et al., 2010)","noteIndex":0},"citationItems":[{"id":32,"uris":["http://zotero.org/users/5073745/items/QARNRCJ7"],"uri":["http://zotero.org/users/5073745/items/QARNRCJ7"],"itemData":{"id":32,"type":"article-journal","abstract":"Background and Aims Increased efficiency of energy harvest, due to alterations in the gut microbiota (increased Firmicutes and decreased Bacteroidetes), has been implicated in obesity in mice and humans. However, a causal relationship is unproven and contributory variables include diet, genetics and age. Therefore, we explored the effect of a high-fat (HF) diet and genetically determined obesity (ob/ob) for changes in microbiota and energy harvesting capacity over time.\nMethods Seven-week-old male ob/ob mice were fed a low-fat diet and wild-type mice were fed either a low-fat diet or a HF-diet for 8 weeks (n=8/group). They were assessed at 7, 11 and 15 weeks of age for: fat and lean body mass (by NMR); faecal and caecal short-chain fatty acids (SCFA, by gas chromatography); faecal energy content (by bomb calorimetry) and microbial composition (by metagenomic pyrosequencing).\nResults A progressive increase in Firmicutes was confirmed in both HF-fed and ob/ob mice reaching statistical significance in the former, but this phylum was unchanged over time in the lean controls. Reductions in Bacteroidetes were also found in ob/ob mice. However, changes in the microbiota were dissociated from markers of energy harvest. Thus, although the faecal energy in the ob/ob mice was significantly decreased at 7 weeks, and caecal SCFA increased, these did not persist and faecal acetate diminished over time in both ob/ob and HF-fed mice, but not in lean controls. Furthermore, the proportion of the major phyla did not correlate with energy harvest markers.\nConclusion The relationship between the microbial composition and energy harvesting capacity is more complex than previously considered. While compositional changes in the faecal microbiota were confirmed, this was primarily a feature of high-fat feeding rather than genetically induced obesity. In addition, changes in the proportions of the major phyla were unrelated to markers of energy harvest which changed over time. The possibility of microbial adaptation to diet and time should be considered in future studies.","container-title":"Gut","DOI":"10.1136/gut.2010.215665","ISSN":"0017-5749, 1468-3288","issue":"12","language":"en","note":"PMID: 20926643","page":"1635-1642","source":"gut-bmj-com.proxy.lib.umich.edu","title":"Composition and energy harvesting capacity of the gut microbiota: relationship to diet, obesity and time in mouse models","title-short":"Composition and energy harvesting capacity of the gut microbiota","volume":"59","author":[{"family":"Murphy","given":"E. F."},{"family":"Cotter","given":"P. D."},{"family":"Healy","given":"S."},{"family":"Marques","given":"T. M."},{"family":"O'Sullivan","given":"O."},{"family":"Fouhy","given":"F."},{"family":"Clarke","given":"S. F."},{"family":"O'Toole","given":"P. W."},{"family":"Quigley","given":"E. M."},{"family":"Stanton","given":"C."},{"family":"Ross","given":"P. R."},{"family":"O'Doherty","given":"R. M."},{"family":"Shanahan","given":"F."}],"issued":{"date-parts":[["2010",12,1]]}}}],"schema":"https://github.com/citation-style-language/schema/raw/master/csl-citation.json"} </w:instrText>
-      </w:r>
-      <w:r>
-        <w:rPr>
-          <w:rFonts w:cs="Times New Roman"/>
-        </w:rPr>
-        <w:fldChar w:fldCharType="separate"/>
-      </w:r>
-      <w:r>
-        <w:rPr>
-          <w:rFonts w:cs="Times New Roman"/>
-          <w:noProof/>
-        </w:rPr>
-        <w:t>(Murphy et al., 2010)</w:t>
-      </w:r>
-      <w:r>
-        <w:rPr>
-          <w:rFonts w:cs="Times New Roman"/>
-        </w:rPr>
-        <w:fldChar w:fldCharType="end"/>
-      </w:r>
-      <w:r>
         <w:rPr>
           <w:rFonts w:cs="Times New Roman"/>
         </w:rPr>
@@ -6621,9 +6467,7 @@
           <w:i/>
         </w:rPr>
       </w:pPr>
-      <w:bookmarkStart w:id="9" w:name="_GoBack"/>
-    </w:p>
-    <w:bookmarkEnd w:id="9"/>
+    </w:p>
     <w:p>
       <w:pPr>
         <w:pStyle w:val="Heading4"/>
@@ -7118,23 +6962,7 @@
         <w:fldChar w:fldCharType="separate"/>
       </w:r>
       <w:r>
-        <w:t xml:space="preserve">Anson, R. M., Guo, Z., de Cabo, R., </w:t>
-      </w:r>
-      <w:proofErr w:type="spellStart"/>
-      <w:r>
-        <w:t>Iyun</w:t>
-      </w:r>
-      <w:proofErr w:type="spellEnd"/>
-      <w:r>
-        <w:t xml:space="preserve">, T., Rios, M., </w:t>
-      </w:r>
-      <w:proofErr w:type="spellStart"/>
-      <w:r>
-        <w:t>Hagepanos</w:t>
-      </w:r>
-      <w:proofErr w:type="spellEnd"/>
-      <w:r>
-        <w:t xml:space="preserve">, A., … Mattson, M. P. (2003). Intermittent fasting dissociates beneficial effects of dietary restriction on glucose metabolism and neuronal resistance to injury from calorie intake. </w:t>
+        <w:t xml:space="preserve">Anson, R. M., Guo, Z., de Cabo, R., Iyun, T., Rios, M., Hagepanos, A., … Mattson, M. P. (2003). Intermittent fasting dissociates beneficial effects of dietary restriction on glucose metabolism and neuronal resistance to injury from calorie intake. </w:t>
       </w:r>
       <w:r>
         <w:rPr>
@@ -7190,15 +7018,7 @@
         <w:pStyle w:val="Bibliography"/>
       </w:pPr>
       <w:r>
-        <w:t xml:space="preserve">Bellamy, L., Casas, J.-P., </w:t>
-      </w:r>
-      <w:proofErr w:type="spellStart"/>
-      <w:r>
-        <w:t>Hingorani</w:t>
-      </w:r>
-      <w:proofErr w:type="spellEnd"/>
-      <w:r>
-        <w:t xml:space="preserve">, A. D., &amp; Williams, D. (2009). Type 2 diabetes mellitus after gestational diabetes: A systematic review and meta-analysis. </w:t>
+        <w:t xml:space="preserve">Bellamy, L., Casas, J.-P., Hingorani, A. D., &amp; Williams, D. (2009). Type 2 diabetes mellitus after gestational diabetes: A systematic review and meta-analysis. </w:t>
       </w:r>
       <w:r>
         <w:rPr>
@@ -7225,13 +7045,8 @@
       <w:pPr>
         <w:pStyle w:val="Bibliography"/>
       </w:pPr>
-      <w:proofErr w:type="spellStart"/>
-      <w:r>
-        <w:t>Caligioni</w:t>
-      </w:r>
-      <w:proofErr w:type="spellEnd"/>
-      <w:r>
-        <w:t xml:space="preserve">, C. S. (2009). Assessing reproductive status/stages in mice. </w:t>
+      <w:r>
+        <w:t xml:space="preserve">Caligioni, C. S. (2009). Assessing reproductive status/stages in mice. </w:t>
       </w:r>
       <w:r>
         <w:rPr>
@@ -7258,13 +7073,8 @@
       <w:pPr>
         <w:pStyle w:val="Bibliography"/>
       </w:pPr>
-      <w:proofErr w:type="spellStart"/>
-      <w:r>
-        <w:t>Chaix</w:t>
-      </w:r>
-      <w:proofErr w:type="spellEnd"/>
-      <w:r>
-        <w:t xml:space="preserve">, A., Lin, T., Le, H. D., Chang, M. W., &amp; Panda, S. (2019). Time-Restricted Feeding Prevents Obesity and Metabolic Syndrome in Mice Lacking a Circadian Clock. </w:t>
+      <w:r>
+        <w:t xml:space="preserve">Chaix, A., Lin, T., Le, H. D., Chang, M. W., &amp; Panda, S. (2019). Time-Restricted Feeding Prevents Obesity and Metabolic Syndrome in Mice Lacking a Circadian Clock. </w:t>
       </w:r>
       <w:r>
         <w:rPr>
@@ -7292,23 +7102,7 @@
         <w:pStyle w:val="Bibliography"/>
       </w:pPr>
       <w:r>
-        <w:t xml:space="preserve">Cho, N. H., Shaw, J. E., </w:t>
-      </w:r>
-      <w:proofErr w:type="spellStart"/>
-      <w:r>
-        <w:t>Karuranga</w:t>
-      </w:r>
-      <w:proofErr w:type="spellEnd"/>
-      <w:r>
-        <w:t xml:space="preserve">, S., Huang, Y., da Rocha Fernandes, J. D., </w:t>
-      </w:r>
-      <w:proofErr w:type="spellStart"/>
-      <w:r>
-        <w:t>Ohlrogge</w:t>
-      </w:r>
-      <w:proofErr w:type="spellEnd"/>
-      <w:r>
-        <w:t xml:space="preserve">, A. W., &amp; Malanda, B. (2018). IDF Diabetes Atlas: Global estimates of diabetes prevalence for 2017 and projections for 2045. </w:t>
+        <w:t xml:space="preserve">Cho, N. H., Shaw, J. E., Karuranga, S., Huang, Y., da Rocha Fernandes, J. D., Ohlrogge, A. W., &amp; Malanda, B. (2018). IDF Diabetes Atlas: Global estimates of diabetes prevalence for 2017 and projections for 2045. </w:t>
       </w:r>
       <w:r>
         <w:rPr>
@@ -7337,31 +7131,7 @@
       </w:pPr>
       <w:r>
         <w:lastRenderedPageBreak/>
-        <w:t xml:space="preserve">Daley, A., </w:t>
-      </w:r>
-      <w:proofErr w:type="spellStart"/>
-      <w:r>
-        <w:t>Pallan</w:t>
-      </w:r>
-      <w:proofErr w:type="spellEnd"/>
-      <w:r>
-        <w:t xml:space="preserve">, M., Clifford, S., Jolly, K., Bryant, M., </w:t>
-      </w:r>
-      <w:proofErr w:type="spellStart"/>
-      <w:r>
-        <w:t>Adab</w:t>
-      </w:r>
-      <w:proofErr w:type="spellEnd"/>
-      <w:r>
-        <w:t xml:space="preserve">, P., … </w:t>
-      </w:r>
-      <w:proofErr w:type="spellStart"/>
-      <w:r>
-        <w:t>Roalfe</w:t>
-      </w:r>
-      <w:proofErr w:type="spellEnd"/>
-      <w:r>
-        <w:t xml:space="preserve">, A. (2017). Are babies conceived during Ramadan born smaller and sooner than babies conceived at other times of the year? A Born in Bradford Cohort Study. </w:t>
+        <w:t xml:space="preserve">Daley, A., Pallan, M., Clifford, S., Jolly, K., Bryant, M., Adab, P., … Roalfe, A. (2017). Are babies conceived during Ramadan born smaller and sooner than babies conceived at other times of the year? A Born in Bradford Cohort Study. </w:t>
       </w:r>
       <w:r>
         <w:rPr>
@@ -7389,31 +7159,7 @@
         <w:pStyle w:val="Bibliography"/>
       </w:pPr>
       <w:r>
-        <w:t xml:space="preserve">Dube, S., </w:t>
-      </w:r>
-      <w:proofErr w:type="spellStart"/>
-      <w:r>
-        <w:t>Slama</w:t>
-      </w:r>
-      <w:proofErr w:type="spellEnd"/>
-      <w:r>
-        <w:t xml:space="preserve">, M. Q., </w:t>
-      </w:r>
-      <w:proofErr w:type="spellStart"/>
-      <w:r>
-        <w:t>Basu</w:t>
-      </w:r>
-      <w:proofErr w:type="spellEnd"/>
-      <w:r>
-        <w:t xml:space="preserve">, A., Rizza, R. A., &amp; </w:t>
-      </w:r>
-      <w:proofErr w:type="spellStart"/>
-      <w:r>
-        <w:t>Basu</w:t>
-      </w:r>
-      <w:proofErr w:type="spellEnd"/>
-      <w:r>
-        <w:t xml:space="preserve">, R. (2015). Glucocorticoid Excess Increases Hepatic 11β-HSD-1 Activity in Humans: Implications in Steroid-Induced Diabetes. </w:t>
+        <w:t xml:space="preserve">Dube, S., Slama, M. Q., Basu, A., Rizza, R. A., &amp; Basu, R. (2015). Glucocorticoid Excess Increases Hepatic 11β-HSD-1 Activity in Humans: Implications in Steroid-Induced Diabetes. </w:t>
       </w:r>
       <w:r>
         <w:rPr>
@@ -7461,15 +7207,7 @@
         <w:t>106</w:t>
       </w:r>
       <w:r>
-        <w:t>(</w:t>
-      </w:r>
-      <w:proofErr w:type="spellStart"/>
-      <w:r>
-        <w:t>Suppl</w:t>
-      </w:r>
-      <w:proofErr w:type="spellEnd"/>
-      <w:r>
-        <w:t xml:space="preserve"> 6), 1567S-1574S. https://doi.org/10.3945/ajcn.117.155812</w:t>
+        <w:t>(Suppl 6), 1567S-1574S. https://doi.org/10.3945/ajcn.117.155812</w:t>
       </w:r>
     </w:p>
     <w:p>
@@ -7477,31 +7215,7 @@
         <w:pStyle w:val="Bibliography"/>
       </w:pPr>
       <w:r>
-        <w:t xml:space="preserve">Gabel, K., </w:t>
-      </w:r>
-      <w:proofErr w:type="spellStart"/>
-      <w:r>
-        <w:t>Hoddy</w:t>
-      </w:r>
-      <w:proofErr w:type="spellEnd"/>
-      <w:r>
-        <w:t xml:space="preserve">, K. K., Haggerty, N., Song, J., Kroeger, C. M., </w:t>
-      </w:r>
-      <w:proofErr w:type="spellStart"/>
-      <w:r>
-        <w:t>Trepanowski</w:t>
-      </w:r>
-      <w:proofErr w:type="spellEnd"/>
-      <w:r>
-        <w:t xml:space="preserve">, J. F., … </w:t>
-      </w:r>
-      <w:proofErr w:type="spellStart"/>
-      <w:r>
-        <w:t>Varady</w:t>
-      </w:r>
-      <w:proofErr w:type="spellEnd"/>
-      <w:r>
-        <w:t xml:space="preserve">, K. A. (n.d.). Effects of 8-hour time restricted feeding on body weight and metabolic disease risk factors in obese adults: A pilot study. </w:t>
+        <w:t xml:space="preserve">Gabel, K., Hoddy, K. K., Haggerty, N., Song, J., Kroeger, C. M., Trepanowski, J. F., … Varady, K. A. (n.d.). Effects of 8-hour time restricted feeding on body weight and metabolic disease risk factors in obese adults: A pilot study. </w:t>
       </w:r>
       <w:r>
         <w:rPr>
@@ -7529,31 +7243,7 @@
         <w:pStyle w:val="Bibliography"/>
       </w:pPr>
       <w:r>
-        <w:t xml:space="preserve">Goldstein, R. F., Abell, S. K., </w:t>
-      </w:r>
-      <w:proofErr w:type="spellStart"/>
-      <w:r>
-        <w:t>Ranasinha</w:t>
-      </w:r>
-      <w:proofErr w:type="spellEnd"/>
-      <w:r>
-        <w:t xml:space="preserve">, S., </w:t>
-      </w:r>
-      <w:proofErr w:type="spellStart"/>
-      <w:r>
-        <w:t>Misso</w:t>
-      </w:r>
-      <w:proofErr w:type="spellEnd"/>
-      <w:r>
-        <w:t xml:space="preserve">, M., Boyle, J. A., Black, M. H., … </w:t>
-      </w:r>
-      <w:proofErr w:type="spellStart"/>
-      <w:r>
-        <w:t>Teede</w:t>
-      </w:r>
-      <w:proofErr w:type="spellEnd"/>
-      <w:r>
-        <w:t xml:space="preserve">, H. J. (2017). Association of Gestational Weight Gain With Maternal and Infant Outcomes: A Systematic Review and Meta-analysis. </w:t>
+        <w:t xml:space="preserve">Goldstein, R. F., Abell, S. K., Ranasinha, S., Misso, M., Boyle, J. A., Black, M. H., … Teede, H. J. (2017). Association of Gestational Weight Gain With Maternal and Infant Outcomes: A Systematic Review and Meta-analysis. </w:t>
       </w:r>
       <w:r>
         <w:rPr>
@@ -7580,53 +7270,8 @@
       <w:pPr>
         <w:pStyle w:val="Bibliography"/>
       </w:pPr>
-      <w:proofErr w:type="spellStart"/>
-      <w:r>
-        <w:t>Halberg</w:t>
-      </w:r>
-      <w:proofErr w:type="spellEnd"/>
-      <w:r>
-        <w:t xml:space="preserve">, N., Henriksen, M., </w:t>
-      </w:r>
-      <w:proofErr w:type="spellStart"/>
-      <w:r>
-        <w:t>Söderhamn</w:t>
-      </w:r>
-      <w:proofErr w:type="spellEnd"/>
-      <w:r>
-        <w:t xml:space="preserve">, N., </w:t>
-      </w:r>
-      <w:proofErr w:type="spellStart"/>
-      <w:r>
-        <w:t>Stallknecht</w:t>
-      </w:r>
-      <w:proofErr w:type="spellEnd"/>
-      <w:r>
-        <w:t xml:space="preserve">, B., </w:t>
-      </w:r>
-      <w:proofErr w:type="spellStart"/>
-      <w:r>
-        <w:t>Ploug</w:t>
-      </w:r>
-      <w:proofErr w:type="spellEnd"/>
-      <w:r>
-        <w:t xml:space="preserve">, T., </w:t>
-      </w:r>
-      <w:proofErr w:type="spellStart"/>
-      <w:r>
-        <w:t>Schjerling</w:t>
-      </w:r>
-      <w:proofErr w:type="spellEnd"/>
-      <w:r>
-        <w:t xml:space="preserve">, P., &amp; </w:t>
-      </w:r>
-      <w:proofErr w:type="spellStart"/>
-      <w:r>
-        <w:t>Dela</w:t>
-      </w:r>
-      <w:proofErr w:type="spellEnd"/>
-      <w:r>
-        <w:t xml:space="preserve">, F. (2005). Effect of intermittent fasting and refeeding on insulin action in healthy men. </w:t>
+      <w:r>
+        <w:t xml:space="preserve">Halberg, N., Henriksen, M., Söderhamn, N., Stallknecht, B., Ploug, T., Schjerling, P., &amp; Dela, F. (2005). Effect of intermittent fasting and refeeding on insulin action in healthy men. </w:t>
       </w:r>
       <w:r>
         <w:rPr>
@@ -7682,45 +7327,8 @@
       <w:pPr>
         <w:pStyle w:val="Bibliography"/>
       </w:pPr>
-      <w:proofErr w:type="spellStart"/>
-      <w:r>
-        <w:t>Hatori</w:t>
-      </w:r>
-      <w:proofErr w:type="spellEnd"/>
-      <w:r>
-        <w:t xml:space="preserve">, M., </w:t>
-      </w:r>
-      <w:proofErr w:type="spellStart"/>
-      <w:r>
-        <w:t>Vollmers</w:t>
-      </w:r>
-      <w:proofErr w:type="spellEnd"/>
-      <w:r>
-        <w:t xml:space="preserve">, C., </w:t>
-      </w:r>
-      <w:proofErr w:type="spellStart"/>
-      <w:r>
-        <w:t>Zarrinpar</w:t>
-      </w:r>
-      <w:proofErr w:type="spellEnd"/>
-      <w:r>
-        <w:t xml:space="preserve">, A., </w:t>
-      </w:r>
-      <w:proofErr w:type="spellStart"/>
-      <w:r>
-        <w:t>DiTacchio</w:t>
-      </w:r>
-      <w:proofErr w:type="spellEnd"/>
-      <w:r>
-        <w:t xml:space="preserve">, L., </w:t>
-      </w:r>
-      <w:proofErr w:type="spellStart"/>
-      <w:r>
-        <w:t>Bushong</w:t>
-      </w:r>
-      <w:proofErr w:type="spellEnd"/>
-      <w:r>
-        <w:t xml:space="preserve">, E. A., Gill, S., … Panda, S. (2012). Time-Restricted Feeding without Reducing Caloric Intake Prevents Metabolic Diseases in Mice Fed a High-Fat Diet. </w:t>
+      <w:r>
+        <w:t xml:space="preserve">Hatori, M., Vollmers, C., Zarrinpar, A., DiTacchio, L., Bushong, E. A., Gill, S., … Panda, S. (2012). Time-Restricted Feeding without Reducing Caloric Intake Prevents Metabolic Diseases in Mice Fed a High-Fat Diet. </w:t>
       </w:r>
       <w:r>
         <w:rPr>
@@ -7747,37 +7355,8 @@
       <w:pPr>
         <w:pStyle w:val="Bibliography"/>
       </w:pPr>
-      <w:proofErr w:type="spellStart"/>
-      <w:r>
-        <w:t>Heijmans</w:t>
-      </w:r>
-      <w:proofErr w:type="spellEnd"/>
-      <w:r>
-        <w:t xml:space="preserve">, B. T., Tobi, E. W., Stein, A. D., Putter, H., </w:t>
-      </w:r>
-      <w:proofErr w:type="spellStart"/>
-      <w:r>
-        <w:t>Blauw</w:t>
-      </w:r>
-      <w:proofErr w:type="spellEnd"/>
-      <w:r>
-        <w:t xml:space="preserve">, G. J., </w:t>
-      </w:r>
-      <w:proofErr w:type="spellStart"/>
-      <w:r>
-        <w:t>Susser</w:t>
-      </w:r>
-      <w:proofErr w:type="spellEnd"/>
-      <w:r>
-        <w:t xml:space="preserve">, E. S., … </w:t>
-      </w:r>
-      <w:proofErr w:type="spellStart"/>
-      <w:r>
-        <w:t>Lumey</w:t>
-      </w:r>
-      <w:proofErr w:type="spellEnd"/>
-      <w:r>
-        <w:t xml:space="preserve">, L. H. (2008). Persistent epigenetic differences associated with prenatal exposure to famine in humans. </w:t>
+      <w:r>
+        <w:t xml:space="preserve">Heijmans, B. T., Tobi, E. W., Stein, A. D., Putter, H., Blauw, G. J., Susser, E. S., … Lumey, L. H. (2008). Persistent epigenetic differences associated with prenatal exposure to famine in humans. </w:t>
       </w:r>
       <w:r>
         <w:rPr>
@@ -7804,37 +7383,8 @@
       <w:pPr>
         <w:pStyle w:val="Bibliography"/>
       </w:pPr>
-      <w:proofErr w:type="spellStart"/>
-      <w:r>
-        <w:t>Heyne</w:t>
-      </w:r>
-      <w:proofErr w:type="spellEnd"/>
-      <w:r>
-        <w:t xml:space="preserve">, G. W., </w:t>
-      </w:r>
-      <w:proofErr w:type="spellStart"/>
-      <w:r>
-        <w:t>Plisch</w:t>
-      </w:r>
-      <w:proofErr w:type="spellEnd"/>
-      <w:r>
-        <w:t xml:space="preserve">, E. H., </w:t>
-      </w:r>
-      <w:proofErr w:type="spellStart"/>
-      <w:r>
-        <w:t>Melberg</w:t>
-      </w:r>
-      <w:proofErr w:type="spellEnd"/>
-      <w:r>
-        <w:t xml:space="preserve">, C. G., </w:t>
-      </w:r>
-      <w:proofErr w:type="spellStart"/>
-      <w:r>
-        <w:t>Sandgren</w:t>
-      </w:r>
-      <w:proofErr w:type="spellEnd"/>
-      <w:r>
-        <w:t xml:space="preserve">, E. P., Peter, J. A., &amp; Lipinski, R. J. (2015). A Simple and Reliable Method for Early Pregnancy Detection in Inbred Mice. </w:t>
+      <w:r>
+        <w:t xml:space="preserve">Heyne, G. W., Plisch, E. H., Melberg, C. G., Sandgren, E. P., Peter, J. A., &amp; Lipinski, R. J. (2015). A Simple and Reliable Method for Early Pregnancy Detection in Inbred Mice. </w:t>
       </w:r>
       <w:r>
         <w:rPr>
@@ -7861,53 +7411,8 @@
       <w:pPr>
         <w:pStyle w:val="Bibliography"/>
       </w:pPr>
-      <w:proofErr w:type="spellStart"/>
-      <w:r>
-        <w:t>Hızlı</w:t>
-      </w:r>
-      <w:proofErr w:type="spellEnd"/>
-      <w:r>
-        <w:t xml:space="preserve">, D., </w:t>
-      </w:r>
-      <w:proofErr w:type="spellStart"/>
-      <w:r>
-        <w:t>Yılmaz</w:t>
-      </w:r>
-      <w:proofErr w:type="spellEnd"/>
-      <w:r>
-        <w:t xml:space="preserve">, S. S., </w:t>
-      </w:r>
-      <w:proofErr w:type="spellStart"/>
-      <w:r>
-        <w:t>Onaran</w:t>
-      </w:r>
-      <w:proofErr w:type="spellEnd"/>
-      <w:r>
-        <w:t xml:space="preserve">, Y., </w:t>
-      </w:r>
-      <w:proofErr w:type="spellStart"/>
-      <w:r>
-        <w:t>Kafalı</w:t>
-      </w:r>
-      <w:proofErr w:type="spellEnd"/>
-      <w:r>
-        <w:t xml:space="preserve">, H., </w:t>
-      </w:r>
-      <w:proofErr w:type="spellStart"/>
-      <w:r>
-        <w:t>Danışman</w:t>
-      </w:r>
-      <w:proofErr w:type="spellEnd"/>
-      <w:r>
-        <w:t xml:space="preserve">, N., &amp; </w:t>
-      </w:r>
-      <w:proofErr w:type="spellStart"/>
-      <w:r>
-        <w:t>Mollamahmutoğlu</w:t>
-      </w:r>
-      <w:proofErr w:type="spellEnd"/>
-      <w:r>
-        <w:t xml:space="preserve">, L. (2012). Impact of maternal fasting during Ramadan on fetal Doppler parameters, maternal lipid levels and neonatal outcomes. </w:t>
+      <w:r>
+        <w:t xml:space="preserve">Hızlı, D., Yılmaz, S. S., Onaran, Y., Kafalı, H., Danışman, N., &amp; Mollamahmutoğlu, L. (2012). Impact of maternal fasting during Ramadan on fetal Doppler parameters, maternal lipid levels and neonatal outcomes. </w:t>
       </w:r>
       <w:r>
         <w:rPr>
@@ -7935,23 +7440,7 @@
         <w:pStyle w:val="Bibliography"/>
       </w:pPr>
       <w:r>
-        <w:t xml:space="preserve">Hsu, J.-Y., Crawley, S., Chen, M., </w:t>
-      </w:r>
-      <w:proofErr w:type="spellStart"/>
-      <w:r>
-        <w:t>Ayupova</w:t>
-      </w:r>
-      <w:proofErr w:type="spellEnd"/>
-      <w:r>
-        <w:t xml:space="preserve">, D. A., </w:t>
-      </w:r>
-      <w:proofErr w:type="spellStart"/>
-      <w:r>
-        <w:t>Lindhout</w:t>
-      </w:r>
-      <w:proofErr w:type="spellEnd"/>
-      <w:r>
-        <w:t xml:space="preserve">, D. A., Higbee, J., … Allan, B. B. (2017). Non-homeostatic body weight regulation through a brainstem-restricted receptor for GDF15. </w:t>
+        <w:t xml:space="preserve">Hsu, J.-Y., Crawley, S., Chen, M., Ayupova, D. A., Lindhout, D. A., Higbee, J., … Allan, B. B. (2017). Non-homeostatic body weight regulation through a brainstem-restricted receptor for GDF15. </w:t>
       </w:r>
       <w:r>
         <w:rPr>
@@ -7980,31 +7469,7 @@
       </w:pPr>
       <w:r>
         <w:lastRenderedPageBreak/>
-        <w:t xml:space="preserve">Hutchison, A. T., </w:t>
-      </w:r>
-      <w:proofErr w:type="spellStart"/>
-      <w:r>
-        <w:t>Regmi</w:t>
-      </w:r>
-      <w:proofErr w:type="spellEnd"/>
-      <w:r>
-        <w:t xml:space="preserve">, P., </w:t>
-      </w:r>
-      <w:proofErr w:type="spellStart"/>
-      <w:r>
-        <w:t>Manoogian</w:t>
-      </w:r>
-      <w:proofErr w:type="spellEnd"/>
-      <w:r>
-        <w:t xml:space="preserve">, E. N. C., Fleischer, J. G., </w:t>
-      </w:r>
-      <w:proofErr w:type="spellStart"/>
-      <w:r>
-        <w:t>Wittert</w:t>
-      </w:r>
-      <w:proofErr w:type="spellEnd"/>
-      <w:r>
-        <w:t xml:space="preserve">, G. A., Panda, S., &amp; Heilbronn, L. K. (2019). Time-Restricted Feeding Improves Glucose Tolerance in Men at Risk for Type 2 Diabetes: A Randomized Crossover Trial. </w:t>
+        <w:t xml:space="preserve">Hutchison, A. T., Regmi, P., Manoogian, E. N. C., Fleischer, J. G., Wittert, G. A., Panda, S., &amp; Heilbronn, L. K. (2019). Time-Restricted Feeding Improves Glucose Tolerance in Men at Risk for Type 2 Diabetes: A Randomized Crossover Trial. </w:t>
       </w:r>
       <w:r>
         <w:rPr>
@@ -8032,47 +7497,14 @@
         <w:pStyle w:val="Bibliography"/>
       </w:pPr>
       <w:r>
-        <w:t xml:space="preserve">Jafari, Z., </w:t>
-      </w:r>
-      <w:proofErr w:type="spellStart"/>
-      <w:r>
-        <w:t>Mehla</w:t>
-      </w:r>
-      <w:proofErr w:type="spellEnd"/>
-      <w:r>
-        <w:t xml:space="preserve">, J., </w:t>
-      </w:r>
-      <w:proofErr w:type="spellStart"/>
-      <w:r>
-        <w:t>Afrashteh</w:t>
-      </w:r>
-      <w:proofErr w:type="spellEnd"/>
-      <w:r>
-        <w:t xml:space="preserve">, N., Kolb, B. E., &amp; </w:t>
-      </w:r>
-      <w:proofErr w:type="spellStart"/>
-      <w:r>
-        <w:t>Mohajerani</w:t>
-      </w:r>
-      <w:proofErr w:type="spellEnd"/>
-      <w:r>
-        <w:t xml:space="preserve">, M. H. (2017). Corticosterone response to gestational stress and postpartum memory function in mice. </w:t>
-      </w:r>
-      <w:proofErr w:type="spellStart"/>
-      <w:r>
-        <w:rPr>
-          <w:i/>
-          <w:iCs/>
-        </w:rPr>
-        <w:t>PloS</w:t>
-      </w:r>
-      <w:proofErr w:type="spellEnd"/>
-      <w:r>
-        <w:rPr>
-          <w:i/>
-          <w:iCs/>
-        </w:rPr>
-        <w:t xml:space="preserve"> One</w:t>
+        <w:t xml:space="preserve">Jafari, Z., Mehla, J., Afrashteh, N., Kolb, B. E., &amp; Mohajerani, M. H. (2017). Corticosterone response to gestational stress and postpartum memory function in mice. </w:t>
+      </w:r>
+      <w:r>
+        <w:rPr>
+          <w:i/>
+          <w:iCs/>
+        </w:rPr>
+        <w:t>PloS One</w:t>
       </w:r>
       <w:r>
         <w:t xml:space="preserve">, </w:t>
@@ -8093,23 +7525,7 @@
         <w:pStyle w:val="Bibliography"/>
       </w:pPr>
       <w:r>
-        <w:t xml:space="preserve">Jamshed, H., </w:t>
-      </w:r>
-      <w:proofErr w:type="spellStart"/>
-      <w:r>
-        <w:t>Beyl</w:t>
-      </w:r>
-      <w:proofErr w:type="spellEnd"/>
-      <w:r>
-        <w:t xml:space="preserve">, R. A., Della Manna, D. L., Yang, E. S., </w:t>
-      </w:r>
-      <w:proofErr w:type="spellStart"/>
-      <w:r>
-        <w:t>Ravussin</w:t>
-      </w:r>
-      <w:proofErr w:type="spellEnd"/>
-      <w:r>
-        <w:t xml:space="preserve">, E., &amp; Peterson, C. M. (2019). Early Time-Restricted Feeding Improves 24-Hour Glucose Levels and Affects Markers of the Circadian Clock, Aging, and Autophagy in Humans. </w:t>
+        <w:t xml:space="preserve">Jamshed, H., Beyl, R. A., Della Manna, D. L., Yang, E. S., Ravussin, E., &amp; Peterson, C. M. (2019). Early Time-Restricted Feeding Improves 24-Hour Glucose Levels and Affects Markers of the Circadian Clock, Aging, and Autophagy in Humans. </w:t>
       </w:r>
       <w:r>
         <w:rPr>
@@ -8136,29 +7552,8 @@
       <w:pPr>
         <w:pStyle w:val="Bibliography"/>
       </w:pPr>
-      <w:proofErr w:type="spellStart"/>
-      <w:r>
-        <w:t>Kahleova</w:t>
-      </w:r>
-      <w:proofErr w:type="spellEnd"/>
-      <w:r>
-        <w:t xml:space="preserve">, H., </w:t>
-      </w:r>
-      <w:proofErr w:type="spellStart"/>
-      <w:r>
-        <w:t>Lloren</w:t>
-      </w:r>
-      <w:proofErr w:type="spellEnd"/>
-      <w:r>
-        <w:t xml:space="preserve">, J. I., </w:t>
-      </w:r>
-      <w:proofErr w:type="spellStart"/>
-      <w:r>
-        <w:t>Mashchak</w:t>
-      </w:r>
-      <w:proofErr w:type="spellEnd"/>
-      <w:r>
-        <w:t xml:space="preserve">, A., Hill, M., &amp; Fraser, G. E. (2017). Meal Frequency and Timing Are Associated with Changes in Body Mass Index in Adventist Health Study 2. </w:t>
+      <w:r>
+        <w:t xml:space="preserve">Kahleova, H., Lloren, J. I., Mashchak, A., Hill, M., &amp; Fraser, G. E. (2017). Meal Frequency and Timing Are Associated with Changes in Body Mass Index in Adventist Health Study 2. </w:t>
       </w:r>
       <w:r>
         <w:rPr>
@@ -8186,25 +7581,8 @@
         <w:pStyle w:val="Bibliography"/>
       </w:pPr>
       <w:r>
-        <w:t xml:space="preserve">Kovacs, C. S. (2000). Calcium and Phosphate Metabolism and Related Disorders During Pregnancy and Lactation. In K. R. Feingold, B. </w:t>
-      </w:r>
-      <w:proofErr w:type="spellStart"/>
-      <w:r>
-        <w:t>Anawalt</w:t>
-      </w:r>
-      <w:proofErr w:type="spellEnd"/>
-      <w:r>
-        <w:t xml:space="preserve">, A. Boyce, G. </w:t>
-      </w:r>
-      <w:proofErr w:type="spellStart"/>
-      <w:r>
-        <w:t>Chrousos</w:t>
-      </w:r>
-      <w:proofErr w:type="spellEnd"/>
-      <w:r>
-        <w:t xml:space="preserve">, K. Dungan, A. Grossman, … D. P. Wilson (Eds.), </w:t>
-      </w:r>
-      <w:proofErr w:type="spellStart"/>
+        <w:t xml:space="preserve">Kovacs, C. S. (2000). Calcium and Phosphate Metabolism and Related Disorders During Pregnancy and Lactation. In K. R. Feingold, B. Anawalt, A. Boyce, G. Chrousos, K. Dungan, A. Grossman, … D. P. Wilson (Eds.), </w:t>
+      </w:r>
       <w:r>
         <w:rPr>
           <w:i/>
@@ -8212,7 +7590,6 @@
         </w:rPr>
         <w:t>Endotext</w:t>
       </w:r>
-      <w:proofErr w:type="spellEnd"/>
       <w:r>
         <w:t>. Retrieved from http://www.ncbi.nlm.nih.gov/books/NBK279173/</w:t>
       </w:r>
@@ -8222,15 +7599,7 @@
         <w:pStyle w:val="Bibliography"/>
       </w:pPr>
       <w:r>
-        <w:t xml:space="preserve">Kumar, S., &amp; Kaur, G. (2013). Intermittent Fasting Dietary Restriction Regimen Negatively Influences Reproduction in Young Rats: A Study of </w:t>
-      </w:r>
-      <w:proofErr w:type="spellStart"/>
-      <w:r>
-        <w:t>Hypothalamo</w:t>
-      </w:r>
-      <w:proofErr w:type="spellEnd"/>
-      <w:r>
-        <w:t xml:space="preserve">-Hypophysial-Gonadal Axis. </w:t>
+        <w:t xml:space="preserve">Kumar, S., &amp; Kaur, G. (2013). Intermittent Fasting Dietary Restriction Regimen Negatively Influences Reproduction in Young Rats: A Study of Hypothalamo-Hypophysial-Gonadal Axis. </w:t>
       </w:r>
       <w:r>
         <w:rPr>
@@ -8257,14 +7626,9 @@
       <w:pPr>
         <w:pStyle w:val="Bibliography"/>
       </w:pPr>
-      <w:proofErr w:type="spellStart"/>
       <w:r>
         <w:lastRenderedPageBreak/>
-        <w:t>Ladyman</w:t>
-      </w:r>
-      <w:proofErr w:type="spellEnd"/>
-      <w:r>
-        <w:t xml:space="preserve">, S. R., Carter, K. M., &amp; Grattan, D. R. (2018). Energy homeostasis and running wheel activity during pregnancy in the mouse. </w:t>
+        <w:t xml:space="preserve">Ladyman, S. R., Carter, K. M., &amp; Grattan, D. R. (2018). Energy homeostasis and running wheel activity during pregnancy in the mouse. </w:t>
       </w:r>
       <w:r>
         <w:rPr>
@@ -8291,21 +7655,8 @@
       <w:pPr>
         <w:pStyle w:val="Bibliography"/>
       </w:pPr>
-      <w:proofErr w:type="spellStart"/>
-      <w:r>
-        <w:t>Ladyman</w:t>
-      </w:r>
-      <w:proofErr w:type="spellEnd"/>
-      <w:r>
-        <w:t xml:space="preserve">, Sharon Rachel, </w:t>
-      </w:r>
-      <w:proofErr w:type="spellStart"/>
-      <w:r>
-        <w:t>Khant</w:t>
-      </w:r>
-      <w:proofErr w:type="spellEnd"/>
-      <w:r>
-        <w:t xml:space="preserve"> Aung, Z., &amp; Grattan, D. R. (2018). Impact of Pregnancy and Lactation on the Long-Term Regulation of Energy Balance in Female Mice. </w:t>
+      <w:r>
+        <w:t xml:space="preserve">Ladyman, Sharon Rachel, Khant Aung, Z., &amp; Grattan, D. R. (2018). Impact of Pregnancy and Lactation on the Long-Term Regulation of Energy Balance in Female Mice. </w:t>
       </w:r>
       <w:r>
         <w:rPr>
@@ -8333,23 +7684,7 @@
         <w:pStyle w:val="Bibliography"/>
       </w:pPr>
       <w:r>
-        <w:t xml:space="preserve">Liu, B., Page, A. J., </w:t>
-      </w:r>
-      <w:proofErr w:type="spellStart"/>
-      <w:r>
-        <w:t>Hatzinikolas</w:t>
-      </w:r>
-      <w:proofErr w:type="spellEnd"/>
-      <w:r>
-        <w:t xml:space="preserve">, G., Chen, M., </w:t>
-      </w:r>
-      <w:proofErr w:type="spellStart"/>
-      <w:r>
-        <w:t>Wittert</w:t>
-      </w:r>
-      <w:proofErr w:type="spellEnd"/>
-      <w:r>
-        <w:t xml:space="preserve">, G. A., &amp; Heilbronn, L. K. (2019). Intermittent Fasting Improves Glucose Tolerance and Promotes Adipose Tissue Remodeling in Male Mice Fed a High-Fat Diet. </w:t>
+        <w:t xml:space="preserve">Liu, B., Page, A. J., Hatzinikolas, G., Chen, M., Wittert, G. A., &amp; Heilbronn, L. K. (2019). Intermittent Fasting Improves Glucose Tolerance and Promotes Adipose Tissue Remodeling in Male Mice Fed a High-Fat Diet. </w:t>
       </w:r>
       <w:r>
         <w:rPr>
@@ -8376,29 +7711,8 @@
       <w:pPr>
         <w:pStyle w:val="Bibliography"/>
       </w:pPr>
-      <w:proofErr w:type="spellStart"/>
-      <w:r>
-        <w:t>Macia</w:t>
-      </w:r>
-      <w:proofErr w:type="spellEnd"/>
-      <w:r>
-        <w:t xml:space="preserve">, L., Tsai, V. W.-W., Nguyen, A. D., </w:t>
-      </w:r>
-      <w:proofErr w:type="spellStart"/>
-      <w:r>
-        <w:t>Johnen</w:t>
-      </w:r>
-      <w:proofErr w:type="spellEnd"/>
-      <w:r>
-        <w:t xml:space="preserve">, H., </w:t>
-      </w:r>
-      <w:proofErr w:type="spellStart"/>
-      <w:r>
-        <w:t>Kuffner</w:t>
-      </w:r>
-      <w:proofErr w:type="spellEnd"/>
-      <w:r>
-        <w:t xml:space="preserve">, T., Shi, Y.-C., … Sainsbury, A. (2012). Macrophage Inhibitory Cytokine 1 (MIC-1/GDF15) Decreases Food Intake, Body Weight and Improves Glucose Tolerance in Mice on Normal &amp; Obesogenic Diets. </w:t>
+      <w:r>
+        <w:t xml:space="preserve">Macia, L., Tsai, V. W.-W., Nguyen, A. D., Johnen, H., Kuffner, T., Shi, Y.-C., … Sainsbury, A. (2012). Macrophage Inhibitory Cytokine 1 (MIC-1/GDF15) Decreases Food Intake, Body Weight and Improves Glucose Tolerance in Mice on Normal &amp; Obesogenic Diets. </w:t>
       </w:r>
       <w:r>
         <w:rPr>
@@ -8426,15 +7740,7 @@
         <w:pStyle w:val="Bibliography"/>
       </w:pPr>
       <w:r>
-        <w:t xml:space="preserve">McClure, C. K., </w:t>
-      </w:r>
-      <w:proofErr w:type="spellStart"/>
-      <w:r>
-        <w:t>Catov</w:t>
-      </w:r>
-      <w:proofErr w:type="spellEnd"/>
-      <w:r>
-        <w:t xml:space="preserve">, J. M., Ness, R., &amp; Bodnar, L. M. (2013). Associations between gestational weight gain and BMI, abdominal adiposity, and traditional measures of cardiometabolic risk in mothers 8 y postpartum. </w:t>
+        <w:t xml:space="preserve">McClure, C. K., Catov, J. M., Ness, R., &amp; Bodnar, L. M. (2013). Associations between gestational weight gain and BMI, abdominal adiposity, and traditional measures of cardiometabolic risk in mothers 8 y postpartum. </w:t>
       </w:r>
       <w:r>
         <w:rPr>
@@ -8469,38 +7775,9 @@
       <w:pPr>
         <w:pStyle w:val="Bibliography"/>
       </w:pPr>
-      <w:proofErr w:type="spellStart"/>
       <w:r>
         <w:lastRenderedPageBreak/>
-        <w:t>Mereness</w:t>
-      </w:r>
-      <w:proofErr w:type="spellEnd"/>
-      <w:r>
-        <w:t xml:space="preserve">, A. L., Murphy, Z. C., </w:t>
-      </w:r>
-      <w:proofErr w:type="spellStart"/>
-      <w:r>
-        <w:t>Forrestel</w:t>
-      </w:r>
-      <w:proofErr w:type="spellEnd"/>
-      <w:r>
-        <w:t xml:space="preserve">, A. C., Butler, S., </w:t>
-      </w:r>
-      <w:proofErr w:type="spellStart"/>
-      <w:r>
-        <w:t>Ko</w:t>
-      </w:r>
-      <w:proofErr w:type="spellEnd"/>
-      <w:r>
-        <w:t xml:space="preserve">, C., Richards, J. S., &amp; </w:t>
-      </w:r>
-      <w:proofErr w:type="spellStart"/>
-      <w:r>
-        <w:t>Sellix</w:t>
-      </w:r>
-      <w:proofErr w:type="spellEnd"/>
-      <w:r>
-        <w:t xml:space="preserve">, M. T. (2016). Conditional Deletion of Bmal1 in Ovarian Theca Cells Disrupts Ovulation in Female Mice. </w:t>
+        <w:t xml:space="preserve">Mereness, A. L., Murphy, Z. C., Forrestel, A. C., Butler, S., Ko, C., Richards, J. S., &amp; Sellix, M. T. (2016). Conditional Deletion of Bmal1 in Ovarian Theca Cells Disrupts Ovulation in Female Mice. </w:t>
       </w:r>
       <w:r>
         <w:rPr>
@@ -8528,15 +7805,7 @@
         <w:pStyle w:val="Bibliography"/>
       </w:pPr>
       <w:r>
-        <w:t xml:space="preserve">Murphy, E. F., Cotter, P. D., Healy, S., Marques, T. M., O’Sullivan, O., </w:t>
-      </w:r>
-      <w:proofErr w:type="spellStart"/>
-      <w:r>
-        <w:t>Fouhy</w:t>
-      </w:r>
-      <w:proofErr w:type="spellEnd"/>
-      <w:r>
-        <w:t xml:space="preserve">, F., … Shanahan, F. (2010). Composition and energy harvesting capacity of the gut microbiota: Relationship to diet, obesity and time in mouse models. </w:t>
+        <w:t xml:space="preserve">Murphy, E. F., Cotter, P. D., Healy, S., Marques, T. M., O’Sullivan, O., Fouhy, F., … Shanahan, F. (2010). Composition and energy harvesting capacity of the gut microbiota: Relationship to diet, obesity and time in mouse models. </w:t>
       </w:r>
       <w:r>
         <w:rPr>
@@ -8564,47 +7833,7 @@
         <w:pStyle w:val="Bibliography"/>
       </w:pPr>
       <w:r>
-        <w:t>Musial, B., Fernandez-</w:t>
-      </w:r>
-      <w:proofErr w:type="spellStart"/>
-      <w:r>
-        <w:t>Twinn</w:t>
-      </w:r>
-      <w:proofErr w:type="spellEnd"/>
-      <w:r>
-        <w:t xml:space="preserve">, D. S., Vaughan, O. R., </w:t>
-      </w:r>
-      <w:proofErr w:type="spellStart"/>
-      <w:r>
-        <w:t>Ozanne</w:t>
-      </w:r>
-      <w:proofErr w:type="spellEnd"/>
-      <w:r>
-        <w:t xml:space="preserve">, S. E., </w:t>
-      </w:r>
-      <w:proofErr w:type="spellStart"/>
-      <w:r>
-        <w:t>Voshol</w:t>
-      </w:r>
-      <w:proofErr w:type="spellEnd"/>
-      <w:r>
-        <w:t xml:space="preserve">, P., </w:t>
-      </w:r>
-      <w:proofErr w:type="spellStart"/>
-      <w:r>
-        <w:t>Sferruzzi-Perri</w:t>
-      </w:r>
-      <w:proofErr w:type="spellEnd"/>
-      <w:r>
-        <w:t xml:space="preserve">, A. N., &amp; </w:t>
-      </w:r>
-      <w:proofErr w:type="spellStart"/>
-      <w:r>
-        <w:t>Fowden</w:t>
-      </w:r>
-      <w:proofErr w:type="spellEnd"/>
-      <w:r>
-        <w:t xml:space="preserve">, A. L. (2016). Proximity to Delivery Alters Insulin Sensitivity and Glucose Metabolism in Pregnant Mice. </w:t>
+        <w:t xml:space="preserve">Musial, B., Fernandez-Twinn, D. S., Vaughan, O. R., Ozanne, S. E., Voshol, P., Sferruzzi-Perri, A. N., &amp; Fowden, A. L. (2016). Proximity to Delivery Alters Insulin Sensitivity and Glucose Metabolism in Pregnant Mice. </w:t>
       </w:r>
       <w:r>
         <w:rPr>
@@ -8632,23 +7861,7 @@
         <w:pStyle w:val="Bibliography"/>
       </w:pPr>
       <w:r>
-        <w:t xml:space="preserve">Nelson, J. F., </w:t>
-      </w:r>
-      <w:proofErr w:type="spellStart"/>
-      <w:r>
-        <w:t>Gosden</w:t>
-      </w:r>
-      <w:proofErr w:type="spellEnd"/>
-      <w:r>
-        <w:t xml:space="preserve">, R. G., &amp; </w:t>
-      </w:r>
-      <w:proofErr w:type="spellStart"/>
-      <w:r>
-        <w:t>Felicio</w:t>
-      </w:r>
-      <w:proofErr w:type="spellEnd"/>
-      <w:r>
-        <w:t xml:space="preserve">, L. S. (1985). Effect of Dietary Restriction on Estrous Cyclicity and Follicular Reserves in Aging C57BL/6J Mice. </w:t>
+        <w:t xml:space="preserve">Nelson, J. F., Gosden, R. G., &amp; Felicio, L. S. (1985). Effect of Dietary Restriction on Estrous Cyclicity and Follicular Reserves in Aging C57BL/6J Mice. </w:t>
       </w:r>
       <w:r>
         <w:rPr>
@@ -8675,21 +7888,8 @@
       <w:pPr>
         <w:pStyle w:val="Bibliography"/>
       </w:pPr>
-      <w:proofErr w:type="spellStart"/>
-      <w:r>
-        <w:t>Opaneye</w:t>
-      </w:r>
-      <w:proofErr w:type="spellEnd"/>
-      <w:r>
-        <w:t xml:space="preserve">, A. A., Villegas, D. D., &amp; Abdel </w:t>
-      </w:r>
-      <w:proofErr w:type="spellStart"/>
-      <w:r>
-        <w:t>Azeim</w:t>
-      </w:r>
-      <w:proofErr w:type="spellEnd"/>
-      <w:r>
-        <w:t xml:space="preserve">, A. (1990). Islamic Festivals and Low Birthweight Infants. </w:t>
+      <w:r>
+        <w:t xml:space="preserve">Opaneye, A. A., Villegas, D. D., &amp; Abdel Azeim, A. (1990). Islamic Festivals and Low Birthweight Infants. </w:t>
       </w:r>
       <w:r>
         <w:rPr>
@@ -8745,47 +7945,7 @@
         <w:pStyle w:val="Bibliography"/>
       </w:pPr>
       <w:r>
-        <w:t>Patel, S., Alvarez-</w:t>
-      </w:r>
-      <w:proofErr w:type="spellStart"/>
-      <w:r>
-        <w:t>Guaita</w:t>
-      </w:r>
-      <w:proofErr w:type="spellEnd"/>
-      <w:r>
-        <w:t xml:space="preserve">, A., Melvin, A., </w:t>
-      </w:r>
-      <w:proofErr w:type="spellStart"/>
-      <w:r>
-        <w:t>Rimmington</w:t>
-      </w:r>
-      <w:proofErr w:type="spellEnd"/>
-      <w:r>
-        <w:t xml:space="preserve">, D., </w:t>
-      </w:r>
-      <w:proofErr w:type="spellStart"/>
-      <w:r>
-        <w:t>Dattilo</w:t>
-      </w:r>
-      <w:proofErr w:type="spellEnd"/>
-      <w:r>
-        <w:t xml:space="preserve">, A., </w:t>
-      </w:r>
-      <w:proofErr w:type="spellStart"/>
-      <w:r>
-        <w:t>Miedzybrodzka</w:t>
-      </w:r>
-      <w:proofErr w:type="spellEnd"/>
-      <w:r>
-        <w:t xml:space="preserve">, E. L., … </w:t>
-      </w:r>
-      <w:proofErr w:type="spellStart"/>
-      <w:r>
-        <w:t>O’Rahilly</w:t>
-      </w:r>
-      <w:proofErr w:type="spellEnd"/>
-      <w:r>
-        <w:t xml:space="preserve">, S. (2019). GDF15 Provides an Endocrine Signal of Nutritional Stress in Mice </w:t>
+        <w:t xml:space="preserve">Patel, S., Alvarez-Guaita, A., Melvin, A., Rimmington, D., Dattilo, A., Miedzybrodzka, E. L., … O’Rahilly, S. (2019). GDF15 Provides an Endocrine Signal of Nutritional Stress in Mice </w:t>
       </w:r>
       <w:r>
         <w:lastRenderedPageBreak/>
@@ -8816,21 +7976,8 @@
       <w:pPr>
         <w:pStyle w:val="Bibliography"/>
       </w:pPr>
-      <w:proofErr w:type="spellStart"/>
-      <w:r>
-        <w:t>Pivonello</w:t>
-      </w:r>
-      <w:proofErr w:type="spellEnd"/>
-      <w:r>
-        <w:t xml:space="preserve">, R., De Leo, M., Cozzolino, A., &amp; </w:t>
-      </w:r>
-      <w:proofErr w:type="spellStart"/>
-      <w:r>
-        <w:t>Colao</w:t>
-      </w:r>
-      <w:proofErr w:type="spellEnd"/>
-      <w:r>
-        <w:t xml:space="preserve">, A. (2015). The Treatment of Cushing’s Disease. </w:t>
+      <w:r>
+        <w:t xml:space="preserve">Pivonello, R., De Leo, M., Cozzolino, A., &amp; Colao, A. (2015). The Treatment of Cushing’s Disease. </w:t>
       </w:r>
       <w:r>
         <w:rPr>
@@ -8858,15 +8005,7 @@
         <w:pStyle w:val="Bibliography"/>
       </w:pPr>
       <w:r>
-        <w:t xml:space="preserve">Rasmussen, K. M., Abrams, B., Bodnar, L. M., Butte, N. F., Catalano, P. M., &amp; </w:t>
-      </w:r>
-      <w:proofErr w:type="spellStart"/>
-      <w:r>
-        <w:t>Siega-Riz</w:t>
-      </w:r>
-      <w:proofErr w:type="spellEnd"/>
-      <w:r>
-        <w:t xml:space="preserve">, A. M. (2010). Recommendations for Weight Gain During Pregnancy in the Context of the Obesity Epidemic. </w:t>
+        <w:t xml:space="preserve">Rasmussen, K. M., Abrams, B., Bodnar, L. M., Butte, N. F., Catalano, P. M., &amp; Siega-Riz, A. M. (2010). Recommendations for Weight Gain During Pregnancy in the Context of the Obesity Epidemic. </w:t>
       </w:r>
       <w:r>
         <w:rPr>
@@ -8893,29 +8032,8 @@
       <w:pPr>
         <w:pStyle w:val="Bibliography"/>
       </w:pPr>
-      <w:proofErr w:type="spellStart"/>
-      <w:r>
-        <w:t>Ravussin</w:t>
-      </w:r>
-      <w:proofErr w:type="spellEnd"/>
-      <w:r>
-        <w:t xml:space="preserve">, E., </w:t>
-      </w:r>
-      <w:proofErr w:type="spellStart"/>
-      <w:r>
-        <w:t>Beyl</w:t>
-      </w:r>
-      <w:proofErr w:type="spellEnd"/>
-      <w:r>
-        <w:t xml:space="preserve">, R. A., </w:t>
-      </w:r>
-      <w:proofErr w:type="spellStart"/>
-      <w:r>
-        <w:t>Poggiogalle</w:t>
-      </w:r>
-      <w:proofErr w:type="spellEnd"/>
-      <w:r>
-        <w:t xml:space="preserve">, E., Hsia, D. S., &amp; Peterson, C. M. (2019). Early Time-Restricted Feeding Reduces Appetite and Increases Fat Oxidation But Does Not Affect Energy Expenditure in Humans. </w:t>
+      <w:r>
+        <w:t xml:space="preserve">Ravussin, E., Beyl, R. A., Poggiogalle, E., Hsia, D. S., &amp; Peterson, C. M. (2019). Early Time-Restricted Feeding Reduces Appetite and Increases Fat Oxidation But Does Not Affect Energy Expenditure in Humans. </w:t>
       </w:r>
       <w:r>
         <w:rPr>
@@ -8942,45 +8060,8 @@
       <w:pPr>
         <w:pStyle w:val="Bibliography"/>
       </w:pPr>
-      <w:proofErr w:type="spellStart"/>
-      <w:r>
-        <w:t>Sabet</w:t>
-      </w:r>
-      <w:proofErr w:type="spellEnd"/>
-      <w:r>
-        <w:t xml:space="preserve"> </w:t>
-      </w:r>
-      <w:proofErr w:type="spellStart"/>
-      <w:r>
-        <w:t>Sarvestani</w:t>
-      </w:r>
-      <w:proofErr w:type="spellEnd"/>
-      <w:r>
-        <w:t xml:space="preserve">, F., </w:t>
-      </w:r>
-      <w:proofErr w:type="spellStart"/>
-      <w:r>
-        <w:t>Rahmanifar</w:t>
-      </w:r>
-      <w:proofErr w:type="spellEnd"/>
-      <w:r>
-        <w:t xml:space="preserve">, F., &amp; </w:t>
-      </w:r>
-      <w:proofErr w:type="spellStart"/>
-      <w:r>
-        <w:t>Tamadon</w:t>
-      </w:r>
-      <w:proofErr w:type="spellEnd"/>
-      <w:r>
-        <w:t xml:space="preserve">, A. (2015). </w:t>
-      </w:r>
-      <w:proofErr w:type="spellStart"/>
-      <w:r>
-        <w:t>Histomorphometric</w:t>
-      </w:r>
-      <w:proofErr w:type="spellEnd"/>
-      <w:r>
-        <w:t xml:space="preserve"> changes of small intestine in pregnant rat. </w:t>
+      <w:r>
+        <w:t xml:space="preserve">Sabet Sarvestani, F., Rahmanifar, F., &amp; Tamadon, A. (2015). Histomorphometric changes of small intestine in pregnant rat. </w:t>
       </w:r>
       <w:r>
         <w:rPr>
@@ -9036,39 +8117,7 @@
         <w:pStyle w:val="Bibliography"/>
       </w:pPr>
       <w:r>
-        <w:t xml:space="preserve">Sherman, H., </w:t>
-      </w:r>
-      <w:proofErr w:type="spellStart"/>
-      <w:r>
-        <w:t>Genzer</w:t>
-      </w:r>
-      <w:proofErr w:type="spellEnd"/>
-      <w:r>
-        <w:t xml:space="preserve">, Y., Cohen, R., </w:t>
-      </w:r>
-      <w:proofErr w:type="spellStart"/>
-      <w:r>
-        <w:t>Chapnik</w:t>
-      </w:r>
-      <w:proofErr w:type="spellEnd"/>
-      <w:r>
-        <w:t xml:space="preserve">, N., </w:t>
-      </w:r>
-      <w:proofErr w:type="spellStart"/>
-      <w:r>
-        <w:t>Madar</w:t>
-      </w:r>
-      <w:proofErr w:type="spellEnd"/>
-      <w:r>
-        <w:t xml:space="preserve">, Z., &amp; </w:t>
-      </w:r>
-      <w:proofErr w:type="spellStart"/>
-      <w:r>
-        <w:t>Froy</w:t>
-      </w:r>
-      <w:proofErr w:type="spellEnd"/>
-      <w:r>
-        <w:t xml:space="preserve">, O. (2012). Timed high-fat diet resets circadian metabolism and prevents obesity. </w:t>
+        <w:t xml:space="preserve">Sherman, H., Genzer, Y., Cohen, R., Chapnik, N., Madar, Z., &amp; Froy, O. (2012). Timed high-fat diet resets circadian metabolism and prevents obesity. </w:t>
       </w:r>
       <w:r>
         <w:rPr>
@@ -9095,22 +8144,9 @@
       <w:pPr>
         <w:pStyle w:val="Bibliography"/>
       </w:pPr>
-      <w:proofErr w:type="spellStart"/>
       <w:r>
         <w:lastRenderedPageBreak/>
-        <w:t>Sonagra</w:t>
-      </w:r>
-      <w:proofErr w:type="spellEnd"/>
-      <w:r>
-        <w:t xml:space="preserve">, A. D., </w:t>
-      </w:r>
-      <w:proofErr w:type="spellStart"/>
-      <w:r>
-        <w:t>Biradar</w:t>
-      </w:r>
-      <w:proofErr w:type="spellEnd"/>
-      <w:r>
-        <w:t xml:space="preserve">, S. M., K., D., &amp; Murthy D.S., J. (2014). Normal Pregnancy- A State of Insulin Resistance. </w:t>
+        <w:t xml:space="preserve">Sonagra, A. D., Biradar, S. M., K., D., &amp; Murthy D.S., J. (2014). Normal Pregnancy- A State of Insulin Resistance. </w:t>
       </w:r>
       <w:r>
         <w:rPr>
@@ -9138,15 +8174,7 @@
         <w:pStyle w:val="Bibliography"/>
       </w:pPr>
       <w:r>
-        <w:t xml:space="preserve">Stockman, M.-C., Thomas, D., Burke, J., &amp; </w:t>
-      </w:r>
-      <w:proofErr w:type="spellStart"/>
-      <w:r>
-        <w:t>Apovian</w:t>
-      </w:r>
-      <w:proofErr w:type="spellEnd"/>
-      <w:r>
-        <w:t xml:space="preserve">, C. M. (2018). Intermittent Fasting: Is the Wait Worth the Weight? </w:t>
+        <w:t xml:space="preserve">Stockman, M.-C., Thomas, D., Burke, J., &amp; Apovian, C. M. (2018). Intermittent Fasting: Is the Wait Worth the Weight? </w:t>
       </w:r>
       <w:r>
         <w:rPr>
@@ -9173,37 +8201,8 @@
       <w:pPr>
         <w:pStyle w:val="Bibliography"/>
       </w:pPr>
-      <w:proofErr w:type="spellStart"/>
-      <w:r>
-        <w:t>Sugulle</w:t>
-      </w:r>
-      <w:proofErr w:type="spellEnd"/>
-      <w:r>
-        <w:t xml:space="preserve">, M., </w:t>
-      </w:r>
-      <w:proofErr w:type="spellStart"/>
-      <w:r>
-        <w:t>Dechend</w:t>
-      </w:r>
-      <w:proofErr w:type="spellEnd"/>
-      <w:r>
-        <w:t>, R., Herse, F., Weedon-</w:t>
-      </w:r>
-      <w:proofErr w:type="spellStart"/>
-      <w:r>
-        <w:t>Fekjaer</w:t>
-      </w:r>
-      <w:proofErr w:type="spellEnd"/>
-      <w:r>
-        <w:t xml:space="preserve">, M. S., Johnsen, G. M., </w:t>
-      </w:r>
-      <w:proofErr w:type="spellStart"/>
-      <w:r>
-        <w:t>Brosnihan</w:t>
-      </w:r>
-      <w:proofErr w:type="spellEnd"/>
-      <w:r>
-        <w:t xml:space="preserve">, K. B., … Staff, A. C. (2009). Circulating and Placental Growth-Differentiation Factor 15 in Preeclampsia and in Pregnancy Complicated by Diabetes Mellitus. </w:t>
+      <w:r>
+        <w:t xml:space="preserve">Sugulle, M., Dechend, R., Herse, F., Weedon-Fekjaer, M. S., Johnsen, G. M., Brosnihan, K. B., … Staff, A. C. (2009). Circulating and Placental Growth-Differentiation Factor 15 in Preeclampsia and in Pregnancy Complicated by Diabetes Mellitus. </w:t>
       </w:r>
       <w:r>
         <w:rPr>
@@ -9231,31 +8230,7 @@
         <w:pStyle w:val="Bibliography"/>
       </w:pPr>
       <w:r>
-        <w:t xml:space="preserve">Sutton, E. F., </w:t>
-      </w:r>
-      <w:proofErr w:type="spellStart"/>
-      <w:r>
-        <w:t>Beyl</w:t>
-      </w:r>
-      <w:proofErr w:type="spellEnd"/>
-      <w:r>
-        <w:t xml:space="preserve">, R., Early, K. S., </w:t>
-      </w:r>
-      <w:proofErr w:type="spellStart"/>
-      <w:r>
-        <w:t>Cefalu</w:t>
-      </w:r>
-      <w:proofErr w:type="spellEnd"/>
-      <w:r>
-        <w:t xml:space="preserve">, W. T., </w:t>
-      </w:r>
-      <w:proofErr w:type="spellStart"/>
-      <w:r>
-        <w:t>Ravussin</w:t>
-      </w:r>
-      <w:proofErr w:type="spellEnd"/>
-      <w:r>
-        <w:t xml:space="preserve">, E., &amp; Peterson, C. M. (2018). Early Time-Restricted Feeding Improves Insulin Sensitivity, Blood Pressure, and Oxidative Stress Even without Weight Loss in Men with Prediabetes. </w:t>
+        <w:t xml:space="preserve">Sutton, E. F., Beyl, R., Early, K. S., Cefalu, W. T., Ravussin, E., &amp; Peterson, C. M. (2018). Early Time-Restricted Feeding Improves Insulin Sensitivity, Blood Pressure, and Oxidative Stress Even without Weight Loss in Men with Prediabetes. </w:t>
       </w:r>
       <w:r>
         <w:rPr>
@@ -9283,31 +8258,7 @@
         <w:pStyle w:val="Bibliography"/>
       </w:pPr>
       <w:r>
-        <w:t xml:space="preserve">Swamy, S., </w:t>
-      </w:r>
-      <w:proofErr w:type="spellStart"/>
-      <w:r>
-        <w:t>Xie</w:t>
-      </w:r>
-      <w:proofErr w:type="spellEnd"/>
-      <w:r>
-        <w:t xml:space="preserve">, X., </w:t>
-      </w:r>
-      <w:proofErr w:type="spellStart"/>
-      <w:r>
-        <w:t>Kukino</w:t>
-      </w:r>
-      <w:proofErr w:type="spellEnd"/>
-      <w:r>
-        <w:t xml:space="preserve">, A., Calcagno, H. E., </w:t>
-      </w:r>
-      <w:proofErr w:type="spellStart"/>
-      <w:r>
-        <w:t>Lasarev</w:t>
-      </w:r>
-      <w:proofErr w:type="spellEnd"/>
-      <w:r>
-        <w:t xml:space="preserve">, M. R., Park, J. H., &amp; Butler, M. P. (2018). Circadian disruption of food availability significantly reduces reproductive success in mice. </w:t>
+        <w:t xml:space="preserve">Swamy, S., Xie, X., Kukino, A., Calcagno, H. E., Lasarev, M. R., Park, J. H., &amp; Butler, M. P. (2018). Circadian disruption of food availability significantly reduces reproductive success in mice. </w:t>
       </w:r>
       <w:r>
         <w:rPr>
@@ -9335,15 +8286,7 @@
         <w:pStyle w:val="Bibliography"/>
       </w:pPr>
       <w:r>
-        <w:t xml:space="preserve">Upadhyay, A., Anjum, B., Godbole, N. M., </w:t>
-      </w:r>
-      <w:proofErr w:type="spellStart"/>
-      <w:r>
-        <w:t>Rajak</w:t>
-      </w:r>
-      <w:proofErr w:type="spellEnd"/>
-      <w:r>
-        <w:t xml:space="preserve">, S., Shukla, P., Tiwari, S., … Godbole, M. M. (2019). Time-restricted feeding reduces high-fat diet associated placental inflammation and limits adverse effects on fetal organ development. </w:t>
+        <w:t xml:space="preserve">Upadhyay, A., Anjum, B., Godbole, N. M., Rajak, S., Shukla, P., Tiwari, S., … Godbole, M. M. (2019). Time-restricted feeding reduces high-fat diet associated placental inflammation and limits adverse effects on fetal organ development. </w:t>
       </w:r>
       <w:r>
         <w:rPr>
@@ -9372,23 +8315,7 @@
       </w:pPr>
       <w:r>
         <w:lastRenderedPageBreak/>
-        <w:t xml:space="preserve">Weber, E. M., </w:t>
-      </w:r>
-      <w:proofErr w:type="spellStart"/>
-      <w:r>
-        <w:t>Algers</w:t>
-      </w:r>
-      <w:proofErr w:type="spellEnd"/>
-      <w:r>
-        <w:t xml:space="preserve">, B., </w:t>
-      </w:r>
-      <w:proofErr w:type="spellStart"/>
-      <w:r>
-        <w:t>Würbel</w:t>
-      </w:r>
-      <w:proofErr w:type="spellEnd"/>
-      <w:r>
-        <w:t xml:space="preserve">, H., Hultgren, J., &amp; Olsson, I. a. S. (2013). Influence of Strain and Parity on the Risk of Litter Loss in Laboratory Mice. </w:t>
+        <w:t xml:space="preserve">Weber, E. M., Algers, B., Würbel, H., Hultgren, J., &amp; Olsson, I. a. S. (2013). Influence of Strain and Parity on the Risk of Litter Loss in Laboratory Mice. </w:t>
       </w:r>
       <w:r>
         <w:rPr>
@@ -9479,55 +8406,7 @@
           <w:i/>
           <w:iCs/>
         </w:rPr>
-        <w:t xml:space="preserve">Sheng Li </w:t>
-      </w:r>
-      <w:proofErr w:type="spellStart"/>
-      <w:r>
-        <w:rPr>
-          <w:i/>
-          <w:iCs/>
-        </w:rPr>
-        <w:t>Xue</w:t>
-      </w:r>
-      <w:proofErr w:type="spellEnd"/>
-      <w:r>
-        <w:rPr>
-          <w:i/>
-          <w:iCs/>
-        </w:rPr>
-        <w:t xml:space="preserve"> Bao: [Acta </w:t>
-      </w:r>
-      <w:proofErr w:type="spellStart"/>
-      <w:r>
-        <w:rPr>
-          <w:i/>
-          <w:iCs/>
-        </w:rPr>
-        <w:t>Physiologica</w:t>
-      </w:r>
-      <w:proofErr w:type="spellEnd"/>
-      <w:r>
-        <w:rPr>
-          <w:i/>
-          <w:iCs/>
-        </w:rPr>
-        <w:t xml:space="preserve"> </w:t>
-      </w:r>
-      <w:proofErr w:type="spellStart"/>
-      <w:r>
-        <w:rPr>
-          <w:i/>
-          <w:iCs/>
-        </w:rPr>
-        <w:t>Sinica</w:t>
-      </w:r>
-      <w:proofErr w:type="spellEnd"/>
-      <w:r>
-        <w:rPr>
-          <w:i/>
-          <w:iCs/>
-        </w:rPr>
-        <w:t>]</w:t>
+        <w:t>Sheng Li Xue Bao: [Acta Physiologica Sinica]</w:t>
       </w:r>
       <w:r>
         <w:t xml:space="preserve">, </w:t>
@@ -9547,61 +8426,8 @@
       <w:pPr>
         <w:pStyle w:val="Bibliography"/>
       </w:pPr>
-      <w:proofErr w:type="spellStart"/>
-      <w:r>
-        <w:t>Ziaee</w:t>
-      </w:r>
-      <w:proofErr w:type="spellEnd"/>
-      <w:r>
-        <w:t xml:space="preserve">, V., </w:t>
-      </w:r>
-      <w:proofErr w:type="spellStart"/>
-      <w:r>
-        <w:t>Kihanidoost</w:t>
-      </w:r>
-      <w:proofErr w:type="spellEnd"/>
-      <w:r>
-        <w:t xml:space="preserve">, Z., </w:t>
-      </w:r>
-      <w:proofErr w:type="spellStart"/>
-      <w:r>
-        <w:t>Younesian</w:t>
-      </w:r>
-      <w:proofErr w:type="spellEnd"/>
-      <w:r>
-        <w:t xml:space="preserve">, M., </w:t>
-      </w:r>
-      <w:proofErr w:type="spellStart"/>
-      <w:r>
-        <w:t>Akhavirad</w:t>
-      </w:r>
-      <w:proofErr w:type="spellEnd"/>
-      <w:r>
-        <w:t xml:space="preserve">, M.-B., </w:t>
-      </w:r>
-      <w:proofErr w:type="spellStart"/>
-      <w:r>
-        <w:t>Bateni</w:t>
-      </w:r>
-      <w:proofErr w:type="spellEnd"/>
-      <w:r>
-        <w:t xml:space="preserve">, F., </w:t>
-      </w:r>
-      <w:proofErr w:type="spellStart"/>
-      <w:r>
-        <w:t>Kazemianfar</w:t>
-      </w:r>
-      <w:proofErr w:type="spellEnd"/>
-      <w:r>
-        <w:t xml:space="preserve">, Z., &amp; </w:t>
-      </w:r>
-      <w:proofErr w:type="spellStart"/>
-      <w:r>
-        <w:t>Hantoushzadeh</w:t>
-      </w:r>
-      <w:proofErr w:type="spellEnd"/>
-      <w:r>
-        <w:t xml:space="preserve">, S. (2010). The Effect of Ramadan Fasting on Outcome of Pregnancy. </w:t>
+      <w:r>
+        <w:t xml:space="preserve">Ziaee, V., Kihanidoost, Z., Younesian, M., Akhavirad, M.-B., Bateni, F., Kazemianfar, Z., &amp; Hantoushzadeh, S. (2010). The Effect of Ramadan Fasting on Outcome of Pregnancy. </w:t>
       </w:r>
       <w:r>
         <w:rPr>
@@ -11281,7 +10107,7 @@
 </file>
 
 <file path=customXml/itemProps1.xml><?xml version="1.0" encoding="utf-8"?>
-<ds:datastoreItem xmlns:ds="http://schemas.openxmlformats.org/officeDocument/2006/customXml" ds:itemID="{EBFB8798-E7AB-3947-8019-BCBD7F65D618}">
+<ds:datastoreItem xmlns:ds="http://schemas.openxmlformats.org/officeDocument/2006/customXml" ds:itemID="{3A5B6BB3-E30C-0744-A8E4-D7E047CDA951}">
   <ds:schemaRefs>
     <ds:schemaRef ds:uri="http://schemas.openxmlformats.org/officeDocument/2006/bibliography"/>
   </ds:schemaRefs>

</xml_diff>

<commit_message>
aims 1 and 2
I only bolded some text
</commit_message>
<xml_diff>
--- a/Molly Preliminary Exam/Prelim_Aim1.docx
+++ b/Molly Preliminary Exam/Prelim_Aim1.docx
@@ -7,19 +7,15 @@
         <w:pStyle w:val="Heading1"/>
       </w:pPr>
       <w:bookmarkStart w:id="0" w:name="_Toc16185294"/>
+      <w:bookmarkStart w:id="1" w:name="_GoBack"/>
       <w:r>
         <w:t xml:space="preserve">Model Organism </w:t>
       </w:r>
       <w:r>
-        <w:t>Aim 1:</w:t>
-      </w:r>
-      <w:r>
-        <w:t xml:space="preserve"> </w:t>
-      </w:r>
-      <w:r>
-        <w:t>Examine the effects of manipulation of the feeding window on female fertility, gestational health, and maternal glycemia during gestation.</w:t>
-      </w:r>
-    </w:p>
+        <w:t>Aim 1: Examine the effects of manipulation of the feeding window on female fertility, gestational health, and maternal glycemia during gestation</w:t>
+      </w:r>
+    </w:p>
+    <w:bookmarkEnd w:id="1"/>
     <w:p>
       <w:pPr>
         <w:pStyle w:val="Heading2"/>
@@ -483,21 +479,7 @@
         <w:rPr>
           <w:rFonts w:cs="Times New Roman"/>
         </w:rPr>
-        <w:t xml:space="preserve">Nutrition and nutrient restriction have been well studied in pregnancy. Diet can modulate not only offspring health, but also the health of the mother during, and long after gestation (Walter, 2014; Donnelly, 2019). One such study of maternal food restriction that is largely credited with the burgeoning of the </w:t>
-      </w:r>
-      <w:proofErr w:type="spellStart"/>
-      <w:r>
-        <w:rPr>
-          <w:rFonts w:cs="Times New Roman"/>
-        </w:rPr>
-        <w:t>DOHaD</w:t>
-      </w:r>
-      <w:proofErr w:type="spellEnd"/>
-      <w:r>
-        <w:rPr>
-          <w:rFonts w:cs="Times New Roman"/>
-        </w:rPr>
-        <w:t xml:space="preserve"> field is that of the Dutch Hunger Winter wherein the effects of severe nutrient restriction during pregnancy during extreme rationing in WWII had a profound effect on offspring risk for obesity and cardiovascular disease later in life </w:t>
+        <w:t xml:space="preserve">Nutrition and nutrient restriction have been well studied in pregnancy. Diet can modulate not only offspring health, but also the health of the mother during, and long after gestation (Walter, 2014; Donnelly, 2019). One such study of maternal food restriction that is largely credited with the burgeoning of the DOHaD field is that of the Dutch Hunger Winter wherein the effects of severe nutrient restriction during pregnancy during extreme rationing in WWII had a profound effect on offspring risk for obesity and cardiovascular disease later in life </w:t>
       </w:r>
       <w:r>
         <w:rPr>
@@ -795,21 +777,12 @@
         </w:rPr>
         <w:t xml:space="preserve"> by </w:t>
       </w:r>
-      <w:proofErr w:type="spellStart"/>
       <w:r>
         <w:rPr>
           <w:rFonts w:eastAsia="Times New Roman" w:cs="Times New Roman"/>
           <w:color w:val="000000"/>
         </w:rPr>
-        <w:t>Mereness</w:t>
-      </w:r>
-      <w:proofErr w:type="spellEnd"/>
-      <w:r>
-        <w:rPr>
-          <w:rFonts w:eastAsia="Times New Roman" w:cs="Times New Roman"/>
-          <w:color w:val="000000"/>
-        </w:rPr>
-        <w:t xml:space="preserve"> </w:t>
+        <w:t xml:space="preserve">Mereness </w:t>
       </w:r>
       <w:r>
         <w:rPr>
@@ -1374,21 +1347,7 @@
         <w:rPr>
           <w:rFonts w:cs="Times New Roman"/>
         </w:rPr>
-        <w:t xml:space="preserve">. This makes insulin resistance during gestation a critical public health problem that deserves research attention. I have shown that pregnant mice have insulin resistance but not hyperglycemia as evaluated by an insulin tolerance test (Figure 2) demonstrating that mice are a tractable system to evaluate pregnancy-associated insulin resistance.  This is consistent with previous work on pregnant rodents that find pregnancy to be associated with increased hepatic glucose production and insulin insensitivity as measured by </w:t>
-      </w:r>
-      <w:proofErr w:type="spellStart"/>
-      <w:r>
-        <w:rPr>
-          <w:rFonts w:cs="Times New Roman"/>
-        </w:rPr>
-        <w:t>hyperinsulinemic</w:t>
-      </w:r>
-      <w:proofErr w:type="spellEnd"/>
-      <w:r>
-        <w:rPr>
-          <w:rFonts w:cs="Times New Roman"/>
-        </w:rPr>
-        <w:t>-euglycemic clamp</w:t>
+        <w:t>. This makes insulin resistance during gestation a critical public health problem that deserves research attention. I have shown that pregnant mice have insulin resistance but not hyperglycemia as evaluated by an insulin tolerance test (Figure 2) demonstrating that mice are a tractable system to evaluate pregnancy-associated insulin resistance.  This is consistent with previous work on pregnant rodents that find pregnancy to be associated with increased hepatic glucose production and insulin insensitivity as measured by hyperinsulinemic-euglycemic clamp</w:t>
       </w:r>
       <w:r>
         <w:rPr>
@@ -1723,7 +1682,7 @@
           </mc:Fallback>
         </mc:AlternateContent>
       </w:r>
-      <w:bookmarkStart w:id="1" w:name="_Toc16185295"/>
+      <w:bookmarkStart w:id="2" w:name="_Toc16185295"/>
       <w:bookmarkEnd w:id="0"/>
       <w:r>
         <w:rPr>
@@ -1731,7 +1690,7 @@
         </w:rPr>
         <w:br/>
       </w:r>
-      <w:bookmarkEnd w:id="1"/>
+      <w:bookmarkEnd w:id="2"/>
     </w:p>
     <w:p>
       <w:r>
@@ -1985,15 +1944,7 @@
     </w:p>
     <w:p>
       <w:r>
-        <w:t xml:space="preserve">To evaluate gestational </w:t>
-      </w:r>
-      <w:proofErr w:type="gramStart"/>
-      <w:r>
-        <w:t>health</w:t>
-      </w:r>
-      <w:proofErr w:type="gramEnd"/>
-      <w:r>
-        <w:t xml:space="preserve"> we will determine changes in food intake, body composition, and insulin sensitivity during pregnancy.</w:t>
+        <w:t>To evaluate gestational health we will determine changes in food intake, body composition, and insulin sensitivity during pregnancy.</w:t>
       </w:r>
     </w:p>
     <w:p>
@@ -2081,15 +2032,7 @@
         <w:t xml:space="preserve">. </w:t>
       </w:r>
       <w:r>
-        <w:t xml:space="preserve">This insulin resistance is related to having available nutrient to shunt toward the growing </w:t>
-      </w:r>
-      <w:proofErr w:type="spellStart"/>
-      <w:r>
-        <w:t>feto</w:t>
-      </w:r>
-      <w:proofErr w:type="spellEnd"/>
-      <w:r>
-        <w:t>-placental unit</w:t>
+        <w:t>This insulin resistance is related to having available nutrient to shunt toward the growing feto-placental unit</w:t>
       </w:r>
       <w:r>
         <w:t xml:space="preserve">. </w:t>
@@ -2405,49 +2348,7 @@
         <w:rPr>
           <w:rFonts w:cs="Times New Roman"/>
         </w:rPr>
-        <w:t xml:space="preserve">Although only one study has been done in TRF in pregnancy, there have been many studies in non-pregnant adults in humans and in mice that evaluate body weight, body composition, and BMI after treatment with TRF. The literature is divergent in humans and animals. In most studies with humans employing different models of intermittent fasting, there is a moderate reduction of body weight when </w:t>
-      </w:r>
-      <w:proofErr w:type="spellStart"/>
-      <w:r>
-        <w:rPr>
-          <w:rFonts w:cs="Times New Roman"/>
-        </w:rPr>
-        <w:t>isocaloric</w:t>
-      </w:r>
-      <w:proofErr w:type="spellEnd"/>
-      <w:r>
-        <w:rPr>
-          <w:rFonts w:cs="Times New Roman"/>
-        </w:rPr>
-        <w:t>/</w:t>
-      </w:r>
-      <w:proofErr w:type="spellStart"/>
-      <w:r>
-        <w:rPr>
-          <w:rFonts w:cs="Times New Roman"/>
-        </w:rPr>
-        <w:t>eucaloric</w:t>
-      </w:r>
-      <w:proofErr w:type="spellEnd"/>
-      <w:r>
-        <w:rPr>
-          <w:rFonts w:cs="Times New Roman"/>
-        </w:rPr>
-        <w:t xml:space="preserve"> feeding is not employed as part of the study (</w:t>
-      </w:r>
-      <w:proofErr w:type="spellStart"/>
-      <w:r>
-        <w:rPr>
-          <w:rFonts w:cs="Times New Roman"/>
-        </w:rPr>
-        <w:t>stote</w:t>
-      </w:r>
-      <w:proofErr w:type="spellEnd"/>
-      <w:r>
-        <w:rPr>
-          <w:rFonts w:cs="Times New Roman"/>
-        </w:rPr>
-        <w:t>, 2017; Gabel 2018).</w:t>
+        <w:t>Although only one study has been done in TRF in pregnancy, there have been many studies in non-pregnant adults in humans and in mice that evaluate body weight, body composition, and BMI after treatment with TRF. The literature is divergent in humans and animals. In most studies with humans employing different models of intermittent fasting, there is a moderate reduction of body weight when isocaloric/eucaloric feeding is not employed as part of the study (stote, 2017; Gabel 2018).</w:t>
       </w:r>
       <w:r>
         <w:rPr>
@@ -2588,16 +2489,90 @@
         <w:rPr>
           <w:rFonts w:cs="Times New Roman"/>
         </w:rPr>
-        <w:t xml:space="preserve">.  We will monitor body composition (Fat mass, lean mass, free water) indirectly by </w:t>
-      </w:r>
-      <w:proofErr w:type="spellStart"/>
-      <w:r>
-        <w:rPr>
-          <w:rFonts w:cs="Times New Roman"/>
-        </w:rPr>
-        <w:t>EchoMRI</w:t>
-      </w:r>
-      <w:proofErr w:type="spellEnd"/>
+        <w:t xml:space="preserve">.  We will monitor body composition (Fat mass, lean mass, free water) indirectly by EchoMRI </w:t>
+      </w:r>
+      <w:r>
+        <w:rPr>
+          <w:rFonts w:cs="Times New Roman"/>
+        </w:rPr>
+        <w:t xml:space="preserve">before and during pregnancy. </w:t>
+      </w:r>
+      <w:r>
+        <w:rPr>
+          <w:rFonts w:cs="Times New Roman"/>
+          <w:i/>
+        </w:rPr>
+        <w:t>W</w:t>
+      </w:r>
+      <w:r>
+        <w:rPr>
+          <w:rFonts w:cs="Times New Roman"/>
+          <w:i/>
+        </w:rPr>
+        <w:t xml:space="preserve">e </w:t>
+      </w:r>
+      <w:r>
+        <w:rPr>
+          <w:rFonts w:cs="Times New Roman"/>
+          <w:i/>
+        </w:rPr>
+        <w:t xml:space="preserve">hypothesize that we will </w:t>
+      </w:r>
+      <w:r>
+        <w:rPr>
+          <w:rFonts w:cs="Times New Roman"/>
+          <w:i/>
+        </w:rPr>
+        <w:t xml:space="preserve">observe no differences in fat, lean, or </w:t>
+      </w:r>
+      <w:r>
+        <w:rPr>
+          <w:rFonts w:cs="Times New Roman"/>
+          <w:i/>
+        </w:rPr>
+        <w:t xml:space="preserve">free </w:t>
+      </w:r>
+      <w:r>
+        <w:rPr>
+          <w:rFonts w:cs="Times New Roman"/>
+          <w:i/>
+        </w:rPr>
+        <w:t>water content compared to gestational-age matched, ad libitum fed control.</w:t>
+      </w:r>
+      <w:r>
+        <w:rPr>
+          <w:rFonts w:cs="Times New Roman"/>
+        </w:rPr>
+        <w:t xml:space="preserve"> This finding would be especially crucial in the state of pregnancy, as progressive and gradual weight gain is expected and necessary for a successful and healthful pregnancy. </w:t>
+      </w:r>
+    </w:p>
+    <w:p>
+      <w:pPr>
+        <w:rPr>
+          <w:rFonts w:cs="Times New Roman"/>
+        </w:rPr>
+      </w:pPr>
+    </w:p>
+    <w:p>
+      <w:pPr>
+        <w:pStyle w:val="Heading4"/>
+      </w:pPr>
+      <w:r>
+        <w:t>Aim 1.2.2.3 Maternal Energy Expenditure:</w:t>
+      </w:r>
+    </w:p>
+    <w:p>
+      <w:pPr>
+        <w:rPr>
+          <w:rFonts w:cs="Times New Roman"/>
+        </w:rPr>
+      </w:pPr>
+      <w:r>
+        <w:rPr>
+          <w:rFonts w:cs="Times New Roman"/>
+        </w:rPr>
+        <w:t>Studies</w:t>
+      </w:r>
       <w:r>
         <w:rPr>
           <w:rFonts w:cs="Times New Roman"/>
@@ -2608,115 +2583,13 @@
         <w:rPr>
           <w:rFonts w:cs="Times New Roman"/>
         </w:rPr>
-        <w:t xml:space="preserve">before and during pregnancy. </w:t>
-      </w:r>
-      <w:r>
-        <w:rPr>
-          <w:rFonts w:cs="Times New Roman"/>
-          <w:i/>
-        </w:rPr>
-        <w:t>W</w:t>
-      </w:r>
-      <w:r>
-        <w:rPr>
-          <w:rFonts w:cs="Times New Roman"/>
-          <w:i/>
-        </w:rPr>
-        <w:t xml:space="preserve">e </w:t>
-      </w:r>
-      <w:r>
-        <w:rPr>
-          <w:rFonts w:cs="Times New Roman"/>
-          <w:i/>
-        </w:rPr>
-        <w:t xml:space="preserve">hypothesize that we will </w:t>
-      </w:r>
-      <w:r>
-        <w:rPr>
-          <w:rFonts w:cs="Times New Roman"/>
-          <w:i/>
-        </w:rPr>
-        <w:t xml:space="preserve">observe no differences in fat, lean, or </w:t>
-      </w:r>
-      <w:r>
-        <w:rPr>
-          <w:rFonts w:cs="Times New Roman"/>
-          <w:i/>
-        </w:rPr>
-        <w:t xml:space="preserve">free </w:t>
-      </w:r>
-      <w:r>
-        <w:rPr>
-          <w:rFonts w:cs="Times New Roman"/>
-          <w:i/>
-        </w:rPr>
-        <w:t>water content compared to gestational-age matched, ad libitum fed control.</w:t>
-      </w:r>
-      <w:r>
-        <w:rPr>
-          <w:rFonts w:cs="Times New Roman"/>
-        </w:rPr>
-        <w:t xml:space="preserve"> This finding would be especially crucial in the state of pregnancy, as progressive and gradual weight gain is expected and necessary for a successful and healthful pregnancy. </w:t>
-      </w:r>
-    </w:p>
-    <w:p>
-      <w:pPr>
-        <w:rPr>
-          <w:rFonts w:cs="Times New Roman"/>
-        </w:rPr>
-      </w:pPr>
-    </w:p>
-    <w:p>
-      <w:pPr>
-        <w:pStyle w:val="Heading4"/>
-      </w:pPr>
-      <w:r>
-        <w:t>Aim 1.2.2.3 Maternal Energy Expenditure:</w:t>
-      </w:r>
-    </w:p>
-    <w:p>
-      <w:pPr>
-        <w:rPr>
-          <w:rFonts w:cs="Times New Roman"/>
-        </w:rPr>
-      </w:pPr>
-      <w:r>
-        <w:rPr>
-          <w:rFonts w:cs="Times New Roman"/>
-        </w:rPr>
-        <w:t>Studies</w:t>
-      </w:r>
-      <w:r>
-        <w:rPr>
-          <w:rFonts w:cs="Times New Roman"/>
-        </w:rPr>
-        <w:t xml:space="preserve"> </w:t>
-      </w:r>
-      <w:r>
-        <w:rPr>
-          <w:rFonts w:cs="Times New Roman"/>
-        </w:rPr>
         <w:t>o</w:t>
       </w:r>
       <w:r>
         <w:rPr>
           <w:rFonts w:cs="Times New Roman"/>
         </w:rPr>
-        <w:t>n TRF of humans and animals have demonstrated mixed results with respect to energy expenditure. In some, energy expenditure is increased using this feeding strategy (</w:t>
-      </w:r>
-      <w:proofErr w:type="spellStart"/>
-      <w:r>
-        <w:rPr>
-          <w:rFonts w:cs="Times New Roman"/>
-        </w:rPr>
-        <w:t>Halberg</w:t>
-      </w:r>
-      <w:proofErr w:type="spellEnd"/>
-      <w:r>
-        <w:rPr>
-          <w:rFonts w:cs="Times New Roman"/>
-        </w:rPr>
-        <w:t xml:space="preserve">, 2005; Gabel, 2018 ), while more </w:t>
+        <w:t xml:space="preserve">n TRF of humans and animals have demonstrated mixed results with respect to energy expenditure. In some, energy expenditure is increased using this feeding strategy (Halberg, 2005; Gabel, 2018 ), while more </w:t>
       </w:r>
       <w:r>
         <w:rPr>
@@ -3974,21 +3847,7 @@
         <w:rPr>
           <w:rFonts w:cs="Times New Roman"/>
         </w:rPr>
-        <w:t xml:space="preserve">If the ITT demonstrates improved insulin sensitivity, I propose to conduct a </w:t>
-      </w:r>
-      <w:proofErr w:type="spellStart"/>
-      <w:r>
-        <w:rPr>
-          <w:rFonts w:cs="Times New Roman"/>
-        </w:rPr>
-        <w:t>hyperinsulinemic</w:t>
-      </w:r>
-      <w:proofErr w:type="spellEnd"/>
-      <w:r>
-        <w:rPr>
-          <w:rFonts w:cs="Times New Roman"/>
-        </w:rPr>
-        <w:t xml:space="preserve">-euglycemic clamp during the </w:t>
+        <w:t xml:space="preserve">If the ITT demonstrates improved insulin sensitivity, I propose to conduct a hyperinsulinemic-euglycemic clamp during the </w:t>
       </w:r>
       <w:r>
         <w:rPr>
@@ -4931,21 +4790,7 @@
         <w:rPr>
           <w:rFonts w:cs="Times New Roman"/>
         </w:rPr>
-        <w:t xml:space="preserve">. </w:t>
-      </w:r>
-      <w:proofErr w:type="spellStart"/>
-      <w:r>
-        <w:rPr>
-          <w:rFonts w:cs="Times New Roman"/>
-        </w:rPr>
-        <w:t>Sugulle</w:t>
-      </w:r>
-      <w:proofErr w:type="spellEnd"/>
-      <w:r>
-        <w:rPr>
-          <w:rFonts w:cs="Times New Roman"/>
-        </w:rPr>
-        <w:t xml:space="preserve"> and colleagues demonstrated that GDF15 is elevated in human pregnancies that are complicated by pre-eclampsia and diabetes </w:t>
+        <w:t xml:space="preserve">. Sugulle and colleagues demonstrated that GDF15 is elevated in human pregnancies that are complicated by pre-eclampsia and diabetes </w:t>
       </w:r>
       <w:r>
         <w:rPr>
@@ -5167,7 +5012,7 @@
       <w:pPr>
         <w:pStyle w:val="Heading2"/>
       </w:pPr>
-      <w:bookmarkStart w:id="2" w:name="_Toc16185296"/>
+      <w:bookmarkStart w:id="3" w:name="_Toc16185296"/>
     </w:p>
     <w:p>
       <w:pPr>
@@ -5265,25 +5110,7 @@
           <w:i w:val="0"/>
           <w:color w:val="000000" w:themeColor="text1"/>
         </w:rPr>
-        <w:t xml:space="preserve"> for implantations will be critical. If implantations largely </w:t>
-      </w:r>
-      <w:proofErr w:type="spellStart"/>
-      <w:r>
-        <w:rPr>
-          <w:rStyle w:val="SubtleEmphasis"/>
-          <w:i w:val="0"/>
-          <w:color w:val="000000" w:themeColor="text1"/>
-        </w:rPr>
-        <w:t>correllates</w:t>
-      </w:r>
-      <w:proofErr w:type="spellEnd"/>
-      <w:r>
-        <w:rPr>
-          <w:rStyle w:val="SubtleEmphasis"/>
-          <w:i w:val="0"/>
-          <w:color w:val="000000" w:themeColor="text1"/>
-        </w:rPr>
-        <w:t xml:space="preserve"> with number of pups produced per dam, it will be necessary to observe and characterize mating behavior and frequency. </w:t>
+        <w:t xml:space="preserve"> for implantations will be critical. If implantations largely correllates with number of pups produced per dam, it will be necessary to observe and characterize mating behavior and frequency. </w:t>
       </w:r>
     </w:p>
     <w:p>
@@ -5491,7 +5318,7 @@
       <w:r>
         <w:t>Methods:</w:t>
       </w:r>
-      <w:bookmarkEnd w:id="2"/>
+      <w:bookmarkEnd w:id="3"/>
     </w:p>
     <w:p>
       <w:pPr>
@@ -5504,11 +5331,11 @@
       <w:pPr>
         <w:pStyle w:val="Heading3"/>
       </w:pPr>
-      <w:bookmarkStart w:id="3" w:name="_Toc16185297"/>
+      <w:bookmarkStart w:id="4" w:name="_Toc16185297"/>
       <w:r>
         <w:t>Animals:</w:t>
       </w:r>
-      <w:bookmarkEnd w:id="3"/>
+      <w:bookmarkEnd w:id="4"/>
     </w:p>
     <w:p>
       <w:pPr>
@@ -5641,19 +5468,11 @@
         </w:rPr>
         <w:t>(</w:t>
       </w:r>
-      <w:proofErr w:type="spellStart"/>
-      <w:r>
-        <w:rPr>
-          <w:rFonts w:cs="Times New Roman"/>
-        </w:rPr>
-        <w:t>Hatori</w:t>
-      </w:r>
-      <w:proofErr w:type="spellEnd"/>
-      <w:r>
-        <w:rPr>
-          <w:rFonts w:cs="Times New Roman"/>
-        </w:rPr>
-        <w:t>, 2012</w:t>
+      <w:r>
+        <w:rPr>
+          <w:rFonts w:cs="Times New Roman"/>
+        </w:rPr>
+        <w:t>Hatori, 2012</w:t>
       </w:r>
       <w:r>
         <w:rPr>
@@ -5729,11 +5548,11 @@
       <w:pPr>
         <w:pStyle w:val="Heading3"/>
       </w:pPr>
-      <w:bookmarkStart w:id="4" w:name="_Toc16185298"/>
+      <w:bookmarkStart w:id="5" w:name="_Toc16185298"/>
       <w:r>
         <w:t>Mating:</w:t>
       </w:r>
-      <w:bookmarkEnd w:id="4"/>
+      <w:bookmarkEnd w:id="5"/>
     </w:p>
     <w:p>
       <w:pPr>
@@ -5765,11 +5584,11 @@
       <w:pPr>
         <w:pStyle w:val="Heading3"/>
       </w:pPr>
-      <w:bookmarkStart w:id="5" w:name="_Toc16185299"/>
+      <w:bookmarkStart w:id="6" w:name="_Toc16185299"/>
       <w:r>
         <w:t>Body Composition:</w:t>
       </w:r>
-      <w:bookmarkEnd w:id="5"/>
+      <w:bookmarkEnd w:id="6"/>
     </w:p>
     <w:p>
       <w:pPr>
@@ -5797,23 +5616,7 @@
           <w:rFonts w:eastAsia="Times New Roman" w:cs="Times New Roman"/>
           <w:color w:val="000000"/>
         </w:rPr>
-        <w:t>). Body composition including fat mass, lean mass, and free water was assessed indirectly via magnetic resonance imaging (</w:t>
-      </w:r>
-      <w:proofErr w:type="spellStart"/>
-      <w:r>
-        <w:rPr>
-          <w:rFonts w:eastAsia="Times New Roman" w:cs="Times New Roman"/>
-          <w:color w:val="000000"/>
-        </w:rPr>
-        <w:t>EchoMRI</w:t>
-      </w:r>
-      <w:proofErr w:type="spellEnd"/>
-      <w:r>
-        <w:rPr>
-          <w:rFonts w:eastAsia="Times New Roman" w:cs="Times New Roman"/>
-          <w:color w:val="000000"/>
-        </w:rPr>
-        <w:t>).</w:t>
+        <w:t>). Body composition including fat mass, lean mass, and free water was assessed indirectly via magnetic resonance imaging (EchoMRI).</w:t>
       </w:r>
       <w:r>
         <w:rPr>
@@ -5877,11 +5680,11 @@
       <w:pPr>
         <w:pStyle w:val="Heading3"/>
       </w:pPr>
-      <w:bookmarkStart w:id="6" w:name="_Toc16185300"/>
+      <w:bookmarkStart w:id="7" w:name="_Toc16185300"/>
       <w:r>
         <w:t>Insulin Sensitivity:</w:t>
       </w:r>
-      <w:bookmarkEnd w:id="6"/>
+      <w:bookmarkEnd w:id="7"/>
     </w:p>
     <w:p>
       <w:pPr>
@@ -5977,14 +5780,9 @@
       <w:pPr>
         <w:pStyle w:val="Heading4"/>
       </w:pPr>
-      <w:proofErr w:type="spellStart"/>
       <w:r>
         <w:lastRenderedPageBreak/>
-        <w:t>Hyperinsulinemic</w:t>
-      </w:r>
-      <w:proofErr w:type="spellEnd"/>
-      <w:r>
-        <w:t>-euglycemic clamp:</w:t>
+        <w:t>Hyperinsulinemic-euglycemic clamp:</w:t>
       </w:r>
     </w:p>
     <w:p>
@@ -6295,7 +6093,7 @@
       <w:pPr>
         <w:pStyle w:val="Heading3"/>
       </w:pPr>
-      <w:bookmarkStart w:id="7" w:name="_Toc16185301"/>
+      <w:bookmarkStart w:id="8" w:name="_Toc16185301"/>
     </w:p>
     <w:p>
       <w:pPr>
@@ -6304,7 +6102,7 @@
       <w:r>
         <w:t>Energy Expenditure:</w:t>
       </w:r>
-      <w:bookmarkEnd w:id="7"/>
+      <w:bookmarkEnd w:id="8"/>
     </w:p>
     <w:p>
       <w:pPr>
@@ -6324,8 +6122,6 @@
         </w:rPr>
         <w:t>If warranted indirect calorimetry will be performed at the MMPC animal phenotyping core.</w:t>
       </w:r>
-      <w:bookmarkStart w:id="8" w:name="_GoBack"/>
-      <w:bookmarkEnd w:id="8"/>
     </w:p>
     <w:p>
       <w:pPr>
@@ -6520,21 +6316,7 @@
         <w:rPr>
           <w:rFonts w:cs="Times New Roman"/>
         </w:rPr>
-        <w:t xml:space="preserve">, pending the results of the energy </w:t>
-      </w:r>
-      <w:proofErr w:type="spellStart"/>
-      <w:r>
-        <w:rPr>
-          <w:rFonts w:cs="Times New Roman"/>
-        </w:rPr>
-        <w:t>absorotion</w:t>
-      </w:r>
-      <w:proofErr w:type="spellEnd"/>
-      <w:r>
-        <w:rPr>
-          <w:rFonts w:cs="Times New Roman"/>
-        </w:rPr>
-        <w:t xml:space="preserve"> experiments.</w:t>
+        <w:t>, pending the results of the energy absorotion experiments.</w:t>
       </w:r>
       <w:r>
         <w:rPr>
@@ -6607,21 +6389,7 @@
         <w:rPr>
           <w:rFonts w:cs="Times New Roman"/>
         </w:rPr>
-        <w:t xml:space="preserve"> flushed with PBS. A proximal </w:t>
-      </w:r>
-      <w:proofErr w:type="spellStart"/>
-      <w:r>
-        <w:rPr>
-          <w:rFonts w:cs="Times New Roman"/>
-        </w:rPr>
-        <w:t>jejeunal</w:t>
-      </w:r>
-      <w:proofErr w:type="spellEnd"/>
-      <w:r>
-        <w:rPr>
-          <w:rFonts w:cs="Times New Roman"/>
-        </w:rPr>
-        <w:t xml:space="preserve"> loop will be made and a mixture of </w:t>
+        <w:t xml:space="preserve"> flushed with PBS. A proximal jejeunal loop will be made and a mixture of </w:t>
       </w:r>
       <w:r>
         <w:rPr>
@@ -6646,21 +6414,7 @@
         <w:rPr>
           <w:rFonts w:cs="Times New Roman"/>
         </w:rPr>
-        <w:t xml:space="preserve">H] </w:t>
-      </w:r>
-      <w:proofErr w:type="spellStart"/>
-      <w:r>
-        <w:rPr>
-          <w:rFonts w:cs="Times New Roman"/>
-        </w:rPr>
-        <w:t>Triolein</w:t>
-      </w:r>
-      <w:proofErr w:type="spellEnd"/>
-      <w:r>
-        <w:rPr>
-          <w:rFonts w:cs="Times New Roman"/>
-        </w:rPr>
-        <w:t>/[</w:t>
+        <w:t>H] Triolein/[</w:t>
       </w:r>
       <w:r>
         <w:rPr>
@@ -6704,21 +6458,7 @@
         <w:rPr>
           <w:rFonts w:cs="Times New Roman"/>
         </w:rPr>
-        <w:t xml:space="preserve">C] alpha </w:t>
-      </w:r>
-      <w:proofErr w:type="spellStart"/>
-      <w:r>
-        <w:rPr>
-          <w:rFonts w:cs="Times New Roman"/>
-        </w:rPr>
-        <w:t>Methylglucoside</w:t>
-      </w:r>
-      <w:proofErr w:type="spellEnd"/>
-      <w:r>
-        <w:rPr>
-          <w:rFonts w:cs="Times New Roman"/>
-        </w:rPr>
-        <w:t xml:space="preserve"> (</w:t>
+        <w:t>C] alpha Methylglucoside (</w:t>
       </w:r>
       <w:r>
         <w:rPr>
@@ -6743,35 +6483,7 @@
         <w:rPr>
           <w:rFonts w:cs="Times New Roman"/>
         </w:rPr>
-        <w:t>H]</w:t>
-      </w:r>
-      <w:proofErr w:type="spellStart"/>
-      <w:r>
-        <w:rPr>
-          <w:rFonts w:cs="Times New Roman"/>
-        </w:rPr>
-        <w:t>glycylsarcosine</w:t>
-      </w:r>
-      <w:proofErr w:type="spellEnd"/>
-      <w:r>
-        <w:rPr>
-          <w:rFonts w:cs="Times New Roman"/>
-        </w:rPr>
-        <w:t xml:space="preserve"> (</w:t>
-      </w:r>
-      <w:proofErr w:type="spellStart"/>
-      <w:r>
-        <w:rPr>
-          <w:rFonts w:cs="Times New Roman"/>
-        </w:rPr>
-        <w:t>gly-sar</w:t>
-      </w:r>
-      <w:proofErr w:type="spellEnd"/>
-      <w:r>
-        <w:rPr>
-          <w:rFonts w:cs="Times New Roman"/>
-        </w:rPr>
-        <w:t>) for protein</w:t>
+        <w:t>H]glycylsarcosine (gly-sar) for protein</w:t>
       </w:r>
       <w:r>
         <w:rPr>
@@ -6783,21 +6495,7 @@
         <w:rPr>
           <w:rFonts w:cs="Times New Roman"/>
         </w:rPr>
-        <w:t xml:space="preserve"> will be introduced to the lumen of the loop via </w:t>
-      </w:r>
-      <w:proofErr w:type="spellStart"/>
-      <w:r>
-        <w:rPr>
-          <w:rFonts w:cs="Times New Roman"/>
-        </w:rPr>
-        <w:t>microsyringe</w:t>
-      </w:r>
-      <w:proofErr w:type="spellEnd"/>
-      <w:r>
-        <w:rPr>
-          <w:rFonts w:cs="Times New Roman"/>
-        </w:rPr>
-        <w:t>. After 1</w:t>
+        <w:t xml:space="preserve"> will be introduced to the lumen of the loop via microsyringe. After 1</w:t>
       </w:r>
       <w:r>
         <w:rPr>
@@ -8314,7 +8012,6 @@
         <w:pStyle w:val="Bibliography"/>
       </w:pPr>
       <w:r>
-        <w:lastRenderedPageBreak/>
         <w:t xml:space="preserve">Weber, E. M., Algers, B., Würbel, H., Hultgren, J., &amp; Olsson, I. a. S. (2013). Influence of Strain and Parity on the Risk of Litter Loss in Laboratory Mice. </w:t>
       </w:r>
       <w:r>
@@ -10107,7 +9804,7 @@
 </file>
 
 <file path=customXml/itemProps1.xml><?xml version="1.0" encoding="utf-8"?>
-<ds:datastoreItem xmlns:ds="http://schemas.openxmlformats.org/officeDocument/2006/customXml" ds:itemID="{3A5B6BB3-E30C-0744-A8E4-D7E047CDA951}">
+<ds:datastoreItem xmlns:ds="http://schemas.openxmlformats.org/officeDocument/2006/customXml" ds:itemID="{1B8ED8FF-8B47-5745-9B58-1A99E639DD1C}">
   <ds:schemaRefs>
     <ds:schemaRef ds:uri="http://schemas.openxmlformats.org/officeDocument/2006/bibliography"/>
   </ds:schemaRefs>

</xml_diff>